<commit_message>
weiter mit dem Pflichtenheft
</commit_message>
<xml_diff>
--- a/Pflichtenheft-SM-MW.docx
+++ b/Pflichtenheft-SM-MW.docx
@@ -111,25 +111,7 @@
                 <w:b/>
                 <w:iCs/>
               </w:rPr>
-              <w:t xml:space="preserve">Integrationsplattform für </w:t>
-            </w:r>
-            <w:proofErr w:type="spellStart"/>
-            <w:r>
-              <w:rPr>
-                <w:rFonts w:ascii="Times New Roman" w:eastAsia="Times New Roman" w:hAnsi="Times New Roman" w:cs="Times New Roman"/>
-                <w:b/>
-                <w:iCs/>
-              </w:rPr>
-              <w:t>Smartmeter</w:t>
-            </w:r>
-            <w:proofErr w:type="spellEnd"/>
-            <w:r>
-              <w:rPr>
-                <w:rFonts w:ascii="Times New Roman" w:eastAsia="Times New Roman" w:hAnsi="Times New Roman" w:cs="Times New Roman"/>
-                <w:b/>
-                <w:iCs/>
-              </w:rPr>
-              <w:t>-Messdaten</w:t>
+              <w:t>Integrationsplattform für Smartmeter-Messdaten</w:t>
             </w:r>
             <w:r>
               <w:rPr>
@@ -273,16 +255,8 @@
               <w:rPr>
                 <w:rFonts w:ascii="Times New Roman" w:eastAsia="Times New Roman" w:hAnsi="Times New Roman" w:cs="Times New Roman"/>
               </w:rPr>
-              <w:t xml:space="preserve">DI Fabian Knirsch, </w:t>
-            </w:r>
-            <w:proofErr w:type="spellStart"/>
-            <w:r>
-              <w:rPr>
-                <w:rFonts w:ascii="Times New Roman" w:eastAsia="Times New Roman" w:hAnsi="Times New Roman" w:cs="Times New Roman"/>
-              </w:rPr>
-              <w:t>BSc</w:t>
-            </w:r>
-            <w:proofErr w:type="spellEnd"/>
+              <w:t>DI Fabian Knirsch, BSc</w:t>
+            </w:r>
           </w:p>
           <w:p>
             <w:pPr>
@@ -499,74 +473,50 @@
               <w:rPr>
                 <w:rFonts w:ascii="Times New Roman" w:eastAsia="Times New Roman" w:hAnsi="Times New Roman" w:cs="Times New Roman"/>
               </w:rPr>
-              <w:t xml:space="preserve"> </w:t>
-            </w:r>
-            <w:proofErr w:type="spellStart"/>
-            <w:r>
-              <w:rPr>
-                <w:rFonts w:ascii="Times New Roman" w:eastAsia="Times New Roman" w:hAnsi="Times New Roman" w:cs="Times New Roman"/>
-              </w:rPr>
-              <w:t>BSc</w:t>
-            </w:r>
-            <w:proofErr w:type="spellEnd"/>
-          </w:p>
-          <w:p>
-            <w:pPr>
-              <w:pBdr>
-                <w:top w:val="nil"/>
-                <w:left w:val="nil"/>
-                <w:bottom w:val="nil"/>
-                <w:right w:val="nil"/>
-                <w:between w:val="nil"/>
-                <w:bar w:val="nil"/>
-              </w:pBdr>
-              <w:rPr>
-                <w:rFonts w:ascii="Times New Roman" w:eastAsia="Times New Roman" w:hAnsi="Times New Roman" w:cs="Times New Roman"/>
-              </w:rPr>
-            </w:pPr>
-            <w:r>
-              <w:rPr>
-                <w:rFonts w:ascii="Times New Roman" w:eastAsia="Times New Roman" w:hAnsi="Times New Roman" w:cs="Times New Roman"/>
-              </w:rPr>
-              <w:t xml:space="preserve">Christopher Wieland, </w:t>
-            </w:r>
-            <w:proofErr w:type="spellStart"/>
-            <w:r>
-              <w:rPr>
-                <w:rFonts w:ascii="Times New Roman" w:eastAsia="Times New Roman" w:hAnsi="Times New Roman" w:cs="Times New Roman"/>
-              </w:rPr>
-              <w:t>BSc</w:t>
-            </w:r>
-            <w:proofErr w:type="spellEnd"/>
-          </w:p>
-          <w:p>
-            <w:pPr>
-              <w:pBdr>
-                <w:top w:val="nil"/>
-                <w:left w:val="nil"/>
-                <w:bottom w:val="nil"/>
-                <w:right w:val="nil"/>
-                <w:between w:val="nil"/>
-                <w:bar w:val="nil"/>
-              </w:pBdr>
-              <w:rPr>
-                <w:rFonts w:ascii="Times New Roman" w:eastAsia="Times New Roman" w:hAnsi="Times New Roman" w:cs="Times New Roman"/>
-              </w:rPr>
-            </w:pPr>
-            <w:r>
-              <w:rPr>
-                <w:rFonts w:ascii="Times New Roman" w:eastAsia="Times New Roman" w:hAnsi="Times New Roman" w:cs="Times New Roman"/>
-              </w:rPr>
-              <w:t xml:space="preserve">Maximilian </w:t>
-            </w:r>
-            <w:proofErr w:type="spellStart"/>
-            <w:r>
-              <w:rPr>
-                <w:rFonts w:ascii="Times New Roman" w:eastAsia="Times New Roman" w:hAnsi="Times New Roman" w:cs="Times New Roman"/>
-              </w:rPr>
-              <w:t>Unterrainer</w:t>
-            </w:r>
-            <w:proofErr w:type="spellEnd"/>
+              <w:t xml:space="preserve"> BSc</w:t>
+            </w:r>
+          </w:p>
+          <w:p>
+            <w:pPr>
+              <w:pBdr>
+                <w:top w:val="nil"/>
+                <w:left w:val="nil"/>
+                <w:bottom w:val="nil"/>
+                <w:right w:val="nil"/>
+                <w:between w:val="nil"/>
+                <w:bar w:val="nil"/>
+              </w:pBdr>
+              <w:rPr>
+                <w:rFonts w:ascii="Times New Roman" w:eastAsia="Times New Roman" w:hAnsi="Times New Roman" w:cs="Times New Roman"/>
+              </w:rPr>
+            </w:pPr>
+            <w:r>
+              <w:rPr>
+                <w:rFonts w:ascii="Times New Roman" w:eastAsia="Times New Roman" w:hAnsi="Times New Roman" w:cs="Times New Roman"/>
+              </w:rPr>
+              <w:t>Christopher Wieland, BSc</w:t>
+            </w:r>
+          </w:p>
+          <w:p>
+            <w:pPr>
+              <w:pBdr>
+                <w:top w:val="nil"/>
+                <w:left w:val="nil"/>
+                <w:bottom w:val="nil"/>
+                <w:right w:val="nil"/>
+                <w:between w:val="nil"/>
+                <w:bar w:val="nil"/>
+              </w:pBdr>
+              <w:rPr>
+                <w:rFonts w:ascii="Times New Roman" w:eastAsia="Times New Roman" w:hAnsi="Times New Roman" w:cs="Times New Roman"/>
+              </w:rPr>
+            </w:pPr>
+            <w:r>
+              <w:rPr>
+                <w:rFonts w:ascii="Times New Roman" w:eastAsia="Times New Roman" w:hAnsi="Times New Roman" w:cs="Times New Roman"/>
+              </w:rPr>
+              <w:t>Maximilian Unterrainer</w:t>
+            </w:r>
             <w:r>
               <w:rPr>
                 <w:rFonts w:ascii="Times New Roman" w:eastAsia="Times New Roman" w:hAnsi="Times New Roman" w:cs="Times New Roman"/>
@@ -577,16 +527,8 @@
               <w:rPr>
                 <w:rFonts w:ascii="Times New Roman" w:eastAsia="Times New Roman" w:hAnsi="Times New Roman" w:cs="Times New Roman"/>
               </w:rPr>
-              <w:t xml:space="preserve"> </w:t>
-            </w:r>
-            <w:proofErr w:type="spellStart"/>
-            <w:r>
-              <w:rPr>
-                <w:rFonts w:ascii="Times New Roman" w:eastAsia="Times New Roman" w:hAnsi="Times New Roman" w:cs="Times New Roman"/>
-              </w:rPr>
-              <w:t>BSc</w:t>
-            </w:r>
-            <w:proofErr w:type="spellEnd"/>
+              <w:t xml:space="preserve"> BSc</w:t>
+            </w:r>
           </w:p>
         </w:tc>
       </w:tr>
@@ -716,19 +658,7 @@
               <w:rPr>
                 <w:rFonts w:ascii="Times New Roman" w:eastAsia="Times New Roman" w:hAnsi="Times New Roman" w:cs="Times New Roman"/>
               </w:rPr>
-              <w:t xml:space="preserve">von seinem Partner Salzburg AG, im Labor selbst erfasste Daten und </w:t>
-            </w:r>
-            <w:r>
-              <w:rPr>
-                <w:rFonts w:ascii="Times New Roman" w:eastAsia="Times New Roman" w:hAnsi="Times New Roman" w:cs="Times New Roman"/>
-              </w:rPr>
-              <w:t>frei verfügbare Profile (REDD vom MIT)</w:t>
-            </w:r>
-            <w:r>
-              <w:rPr>
-                <w:rFonts w:ascii="Times New Roman" w:eastAsia="Times New Roman" w:hAnsi="Times New Roman" w:cs="Times New Roman"/>
-              </w:rPr>
-              <w:t>. Diese Messdaten liegen je nach Quelle in unterschiedlichen Formaten und Qualitäten vor</w:t>
+              <w:t>von seinem Partner Salzburg AG, im Labor selbst erfasste Daten und frei verfügbare Profile (REDD vom MIT). Diese Messdaten liegen je nach Quelle in unterschiedlichen Formaten und Qualitäten vor</w:t>
             </w:r>
             <w:r>
               <w:rPr>
@@ -964,7 +894,7 @@
                 <w:rFonts w:ascii="Times New Roman" w:eastAsia="Times New Roman" w:hAnsi="Times New Roman" w:cs="Times New Roman"/>
                 <w:bCs/>
               </w:rPr>
-              <w:t xml:space="preserve">Messdaten liegen in einer Datenbank zur Abfrage bereit, API ist definiert und umgesetzt. </w:t>
+              <w:t xml:space="preserve">Messdaten liegen in einer Datenbank zur Abfrage bereit, </w:t>
             </w:r>
           </w:p>
           <w:p>
@@ -986,6 +916,102 @@
                 <w:bCs/>
               </w:rPr>
             </w:pPr>
+            <w:r>
+              <w:rPr>
+                <w:rFonts w:ascii="Times New Roman" w:eastAsia="Times New Roman" w:hAnsi="Times New Roman" w:cs="Times New Roman"/>
+                <w:bCs/>
+              </w:rPr>
+              <w:t>A</w:t>
+            </w:r>
+            <w:r>
+              <w:rPr>
+                <w:rFonts w:ascii="Times New Roman" w:eastAsia="Times New Roman" w:hAnsi="Times New Roman" w:cs="Times New Roman"/>
+                <w:bCs/>
+              </w:rPr>
+              <w:t>PI ist definiert und umgesetzt,</w:t>
+            </w:r>
+          </w:p>
+          <w:p>
+            <w:pPr>
+              <w:pBdr>
+                <w:top w:val="nil"/>
+                <w:left w:val="nil"/>
+                <w:bottom w:val="nil"/>
+                <w:right w:val="nil"/>
+                <w:between w:val="nil"/>
+                <w:bar w:val="nil"/>
+              </w:pBdr>
+              <w:tabs>
+                <w:tab w:val="num" w:pos="1440"/>
+              </w:tabs>
+              <w:ind w:left="1440"/>
+              <w:rPr>
+                <w:rFonts w:ascii="Times New Roman" w:eastAsia="Times New Roman" w:hAnsi="Times New Roman" w:cs="Times New Roman"/>
+                <w:bCs/>
+              </w:rPr>
+            </w:pPr>
+            <w:r>
+              <w:rPr>
+                <w:rFonts w:ascii="Times New Roman" w:eastAsia="Times New Roman" w:hAnsi="Times New Roman" w:cs="Times New Roman"/>
+                <w:bCs/>
+              </w:rPr>
+              <w:t>Import</w:t>
+            </w:r>
+            <w:r>
+              <w:rPr>
+                <w:rFonts w:ascii="Times New Roman" w:eastAsia="Times New Roman" w:hAnsi="Times New Roman" w:cs="Times New Roman"/>
+                <w:bCs/>
+              </w:rPr>
+              <w:t>p</w:t>
+            </w:r>
+            <w:r>
+              <w:rPr>
+                <w:rFonts w:ascii="Times New Roman" w:eastAsia="Times New Roman" w:hAnsi="Times New Roman" w:cs="Times New Roman"/>
+                <w:bCs/>
+              </w:rPr>
+              <w:t>rogramme</w:t>
+            </w:r>
+            <w:r>
+              <w:rPr>
+                <w:rFonts w:ascii="Times New Roman" w:eastAsia="Times New Roman" w:hAnsi="Times New Roman" w:cs="Times New Roman"/>
+                <w:bCs/>
+              </w:rPr>
+              <w:t xml:space="preserve"> </w:t>
+            </w:r>
+            <w:r>
+              <w:rPr>
+                <w:rFonts w:ascii="Times New Roman" w:eastAsia="Times New Roman" w:hAnsi="Times New Roman" w:cs="Times New Roman"/>
+                <w:bCs/>
+              </w:rPr>
+              <w:t>für definierte Messda</w:t>
+            </w:r>
+            <w:r>
+              <w:rPr>
+                <w:rFonts w:ascii="Times New Roman" w:eastAsia="Times New Roman" w:hAnsi="Times New Roman" w:cs="Times New Roman"/>
+                <w:bCs/>
+              </w:rPr>
+              <w:t>tenformate stehen zur Verfügung.</w:t>
+            </w:r>
+          </w:p>
+          <w:p>
+            <w:pPr>
+              <w:pBdr>
+                <w:top w:val="nil"/>
+                <w:left w:val="nil"/>
+                <w:bottom w:val="nil"/>
+                <w:right w:val="nil"/>
+                <w:between w:val="nil"/>
+                <w:bar w:val="nil"/>
+              </w:pBdr>
+              <w:tabs>
+                <w:tab w:val="num" w:pos="1440"/>
+              </w:tabs>
+              <w:ind w:left="1440"/>
+              <w:rPr>
+                <w:rFonts w:ascii="Times New Roman" w:eastAsia="Times New Roman" w:hAnsi="Times New Roman" w:cs="Times New Roman"/>
+                <w:bCs/>
+              </w:rPr>
+            </w:pPr>
           </w:p>
           <w:p>
             <w:pPr>
@@ -1042,29 +1068,24 @@
               <w:rPr>
                 <w:rFonts w:ascii="Times New Roman" w:eastAsia="Times New Roman" w:hAnsi="Times New Roman" w:cs="Times New Roman"/>
                 <w:bCs/>
-              </w:rPr>
-              <w:t>&lt;</w:t>
+                <w:color w:val="FF0000"/>
+              </w:rPr>
+              <w:t>&lt;Optionale Ziele&gt;</w:t>
             </w:r>
             <w:r>
               <w:rPr>
                 <w:rFonts w:ascii="Times New Roman" w:eastAsia="Times New Roman" w:hAnsi="Times New Roman" w:cs="Times New Roman"/>
                 <w:bCs/>
-              </w:rPr>
-              <w:t>Optionale Ziele</w:t>
+                <w:color w:val="FF0000"/>
+              </w:rPr>
+              <w:t xml:space="preserve"> </w:t>
             </w:r>
             <w:r>
               <w:rPr>
                 <w:rFonts w:ascii="Times New Roman" w:eastAsia="Times New Roman" w:hAnsi="Times New Roman" w:cs="Times New Roman"/>
                 <w:bCs/>
               </w:rPr>
-              <w:t>&gt;</w:t>
-            </w:r>
-            <w:r>
-              <w:rPr>
-                <w:rFonts w:ascii="Times New Roman" w:eastAsia="Times New Roman" w:hAnsi="Times New Roman" w:cs="Times New Roman"/>
-                <w:bCs/>
-              </w:rPr>
-              <w:t xml:space="preserve"> Rollenverwaltung integriert?</w:t>
+              <w:t>Rollenverwaltung integriert?</w:t>
             </w:r>
             <w:r>
               <w:rPr>
@@ -1130,14 +1151,28 @@
                 <w:rFonts w:ascii="Times New Roman" w:eastAsia="Times New Roman" w:hAnsi="Times New Roman" w:cs="Times New Roman"/>
                 <w:bCs/>
               </w:rPr>
-              <w:t xml:space="preserve">Visualisierung, Selbsterfindung der Anforderungen (wie und was soll ausgewertet werden), </w:t>
+              <w:t>Keine Visualisierung, S</w:t>
             </w:r>
             <w:r>
               <w:rPr>
                 <w:rFonts w:ascii="Times New Roman" w:eastAsia="Times New Roman" w:hAnsi="Times New Roman" w:cs="Times New Roman"/>
                 <w:bCs/>
               </w:rPr>
+              <w:t xml:space="preserve">elbsterfindung der Anforderungen (wie und was soll ausgewertet werden), </w:t>
+            </w:r>
+            <w:r>
+              <w:rPr>
+                <w:rFonts w:ascii="Times New Roman" w:eastAsia="Times New Roman" w:hAnsi="Times New Roman" w:cs="Times New Roman"/>
+                <w:bCs/>
+              </w:rPr>
               <w:t>„komfortables Importieren der Daten“</w:t>
+            </w:r>
+            <w:r>
+              <w:rPr>
+                <w:rFonts w:ascii="Times New Roman" w:eastAsia="Times New Roman" w:hAnsi="Times New Roman" w:cs="Times New Roman"/>
+                <w:bCs/>
+              </w:rPr>
+              <w:t xml:space="preserve"> (nur CLI, kein Universal-Importmodul)</w:t>
             </w:r>
           </w:p>
           <w:p>
@@ -1284,7 +1319,149 @@
               <w:rPr>
                 <w:rFonts w:ascii="Times New Roman" w:eastAsia="Times New Roman" w:hAnsi="Times New Roman" w:cs="Times New Roman"/>
               </w:rPr>
-              <w:t>ER gibt’s, Rollenbasis gibt’s, Visualisierung</w:t>
+              <w:t xml:space="preserve">zur Verfügung stehen: </w:t>
+            </w:r>
+          </w:p>
+          <w:p>
+            <w:pPr>
+              <w:numPr>
+                <w:ilvl w:val="2"/>
+                <w:numId w:val="3"/>
+              </w:numPr>
+              <w:pBdr>
+                <w:top w:val="nil"/>
+                <w:left w:val="nil"/>
+                <w:bottom w:val="nil"/>
+                <w:right w:val="nil"/>
+                <w:between w:val="nil"/>
+                <w:bar w:val="nil"/>
+              </w:pBdr>
+              <w:rPr>
+                <w:rFonts w:ascii="Times New Roman" w:eastAsia="Times New Roman" w:hAnsi="Times New Roman" w:cs="Times New Roman"/>
+              </w:rPr>
+            </w:pPr>
+            <w:r>
+              <w:rPr>
+                <w:rFonts w:ascii="Times New Roman" w:eastAsia="Times New Roman" w:hAnsi="Times New Roman" w:cs="Times New Roman"/>
+              </w:rPr>
+              <w:lastRenderedPageBreak/>
+              <w:t xml:space="preserve">aus laufenden Forschungsprojekten am JRZ: </w:t>
+            </w:r>
+            <w:r>
+              <w:rPr>
+                <w:rFonts w:ascii="Times New Roman" w:eastAsia="Times New Roman" w:hAnsi="Times New Roman" w:cs="Times New Roman"/>
+              </w:rPr>
+              <w:t xml:space="preserve">ERM (wird </w:t>
+            </w:r>
+            <w:r>
+              <w:rPr>
+                <w:rFonts w:ascii="Times New Roman" w:eastAsia="Times New Roman" w:hAnsi="Times New Roman" w:cs="Times New Roman"/>
+              </w:rPr>
+              <w:t>erwe</w:t>
+            </w:r>
+            <w:r>
+              <w:rPr>
+                <w:rFonts w:ascii="Times New Roman" w:eastAsia="Times New Roman" w:hAnsi="Times New Roman" w:cs="Times New Roman"/>
+              </w:rPr>
+              <w:t>it</w:t>
+            </w:r>
+            <w:r>
+              <w:rPr>
+                <w:rFonts w:ascii="Times New Roman" w:eastAsia="Times New Roman" w:hAnsi="Times New Roman" w:cs="Times New Roman"/>
+              </w:rPr>
+              <w:t>ert/</w:t>
+            </w:r>
+            <w:r>
+              <w:rPr>
+                <w:rFonts w:ascii="Times New Roman" w:eastAsia="Times New Roman" w:hAnsi="Times New Roman" w:cs="Times New Roman"/>
+              </w:rPr>
+              <w:t>angepasst);</w:t>
+            </w:r>
+          </w:p>
+          <w:p>
+            <w:pPr>
+              <w:numPr>
+                <w:ilvl w:val="2"/>
+                <w:numId w:val="3"/>
+              </w:numPr>
+              <w:pBdr>
+                <w:top w:val="nil"/>
+                <w:left w:val="nil"/>
+                <w:bottom w:val="nil"/>
+                <w:right w:val="nil"/>
+                <w:between w:val="nil"/>
+                <w:bar w:val="nil"/>
+              </w:pBdr>
+              <w:rPr>
+                <w:rFonts w:ascii="Times New Roman" w:eastAsia="Times New Roman" w:hAnsi="Times New Roman" w:cs="Times New Roman"/>
+              </w:rPr>
+            </w:pPr>
+            <w:r>
+              <w:rPr>
+                <w:rFonts w:ascii="Times New Roman" w:eastAsia="Times New Roman" w:hAnsi="Times New Roman" w:cs="Times New Roman"/>
+              </w:rPr>
+              <w:t xml:space="preserve">aus einem </w:t>
+            </w:r>
+            <w:r>
+              <w:rPr>
+                <w:rFonts w:ascii="Times New Roman" w:eastAsia="Times New Roman" w:hAnsi="Times New Roman" w:cs="Times New Roman"/>
+              </w:rPr>
+              <w:t>Visualisierung</w:t>
+            </w:r>
+            <w:r>
+              <w:rPr>
+                <w:rFonts w:ascii="Times New Roman" w:eastAsia="Times New Roman" w:hAnsi="Times New Roman" w:cs="Times New Roman"/>
+              </w:rPr>
+              <w:t xml:space="preserve">sprojekt: die Basis einer Zugriffsverwaltung über Rollen; </w:t>
+            </w:r>
+          </w:p>
+          <w:p>
+            <w:pPr>
+              <w:numPr>
+                <w:ilvl w:val="2"/>
+                <w:numId w:val="3"/>
+              </w:numPr>
+              <w:pBdr>
+                <w:top w:val="nil"/>
+                <w:left w:val="nil"/>
+                <w:bottom w:val="nil"/>
+                <w:right w:val="nil"/>
+                <w:between w:val="nil"/>
+                <w:bar w:val="nil"/>
+              </w:pBdr>
+              <w:rPr>
+                <w:rFonts w:ascii="Times New Roman" w:eastAsia="Times New Roman" w:hAnsi="Times New Roman" w:cs="Times New Roman"/>
+              </w:rPr>
+            </w:pPr>
+            <w:r>
+              <w:rPr>
+                <w:rFonts w:ascii="Times New Roman" w:eastAsia="Times New Roman" w:hAnsi="Times New Roman" w:cs="Times New Roman"/>
+              </w:rPr>
+              <w:t xml:space="preserve">Messdatensaätze in unterschiedlichen Formaten und unterschiedlicher Qualität (Auflösung, </w:t>
+            </w:r>
+            <w:r>
+              <w:rPr>
+                <w:rFonts w:ascii="Times New Roman" w:eastAsia="Times New Roman" w:hAnsi="Times New Roman" w:cs="Times New Roman"/>
+              </w:rPr>
+              <w:t xml:space="preserve">Anzahl der </w:t>
+            </w:r>
+            <w:r>
+              <w:rPr>
+                <w:rFonts w:ascii="Times New Roman" w:eastAsia="Times New Roman" w:hAnsi="Times New Roman" w:cs="Times New Roman"/>
+              </w:rPr>
+              <w:t xml:space="preserve">Attribute </w:t>
+            </w:r>
+            <w:r>
+              <w:rPr>
+                <w:rFonts w:ascii="Times New Roman" w:eastAsia="Times New Roman" w:hAnsi="Times New Roman" w:cs="Times New Roman"/>
+              </w:rPr>
+              <w:t>zu</w:t>
+            </w:r>
+            <w:r>
+              <w:rPr>
+                <w:rFonts w:ascii="Times New Roman" w:eastAsia="Times New Roman" w:hAnsi="Times New Roman" w:cs="Times New Roman"/>
+              </w:rPr>
+              <w:t xml:space="preserve"> Messdaten)</w:t>
             </w:r>
           </w:p>
           <w:p>
@@ -1335,6 +1512,10 @@
           </w:p>
           <w:p>
             <w:pPr>
+              <w:numPr>
+                <w:ilvl w:val="2"/>
+                <w:numId w:val="3"/>
+              </w:numPr>
               <w:pBdr>
                 <w:top w:val="nil"/>
                 <w:left w:val="nil"/>
@@ -1346,73 +1527,306 @@
               <w:tabs>
                 <w:tab w:val="num" w:pos="1440"/>
               </w:tabs>
-              <w:ind w:left="1440"/>
-              <w:rPr>
-                <w:rFonts w:ascii="Times New Roman" w:eastAsia="Times New Roman" w:hAnsi="Times New Roman" w:cs="Times New Roman"/>
-              </w:rPr>
-            </w:pPr>
-            <w:r>
-              <w:rPr>
-                <w:rFonts w:ascii="Times New Roman" w:eastAsia="Times New Roman" w:hAnsi="Times New Roman" w:cs="Times New Roman"/>
-              </w:rPr>
-              <w:lastRenderedPageBreak/>
-              <w:t xml:space="preserve">Analyse Datenmodell, Analyse Datenformate der vorhandenen Messdaten, gemeinsames Format der </w:t>
-            </w:r>
-            <w:proofErr w:type="spellStart"/>
-            <w:r>
-              <w:rPr>
-                <w:rFonts w:ascii="Times New Roman" w:eastAsia="Times New Roman" w:hAnsi="Times New Roman" w:cs="Times New Roman"/>
-              </w:rPr>
-              <w:t>MessDaten</w:t>
-            </w:r>
-            <w:proofErr w:type="spellEnd"/>
-            <w:r>
-              <w:rPr>
-                <w:rFonts w:ascii="Times New Roman" w:eastAsia="Times New Roman" w:hAnsi="Times New Roman" w:cs="Times New Roman"/>
-              </w:rPr>
-              <w:t xml:space="preserve"> (Art der Werte, </w:t>
-            </w:r>
-            <w:proofErr w:type="spellStart"/>
-            <w:r>
-              <w:rPr>
-                <w:rFonts w:ascii="Times New Roman" w:eastAsia="Times New Roman" w:hAnsi="Times New Roman" w:cs="Times New Roman"/>
-              </w:rPr>
-              <w:t>Timestamp</w:t>
-            </w:r>
-            <w:proofErr w:type="spellEnd"/>
-            <w:r>
-              <w:rPr>
-                <w:rFonts w:ascii="Times New Roman" w:eastAsia="Times New Roman" w:hAnsi="Times New Roman" w:cs="Times New Roman"/>
-              </w:rPr>
-              <w:t xml:space="preserve">, ….), Metadaten  (Quelle, Ort, optionales….) des „vereinten Messdatensatzes“, Rücksprache mit Auftraggeber und ‚Wissenden im </w:t>
-            </w:r>
-            <w:proofErr w:type="spellStart"/>
-            <w:r>
-              <w:rPr>
-                <w:rFonts w:ascii="Times New Roman" w:eastAsia="Times New Roman" w:hAnsi="Times New Roman" w:cs="Times New Roman"/>
-              </w:rPr>
-              <w:t>Jrz</w:t>
-            </w:r>
-            <w:proofErr w:type="spellEnd"/>
-            <w:r>
-              <w:rPr>
-                <w:rFonts w:ascii="Times New Roman" w:eastAsia="Times New Roman" w:hAnsi="Times New Roman" w:cs="Times New Roman"/>
-              </w:rPr>
-              <w:t xml:space="preserve">‘ welche Auswertungen gemacht werden sollen und welche Rollen es geben </w:t>
-            </w:r>
-            <w:proofErr w:type="spellStart"/>
-            <w:r>
-              <w:rPr>
-                <w:rFonts w:ascii="Times New Roman" w:eastAsia="Times New Roman" w:hAnsi="Times New Roman" w:cs="Times New Roman"/>
-              </w:rPr>
-              <w:t>könbnte</w:t>
-            </w:r>
-            <w:proofErr w:type="spellEnd"/>
-            <w:r>
-              <w:rPr>
-                <w:rFonts w:ascii="Times New Roman" w:eastAsia="Times New Roman" w:hAnsi="Times New Roman" w:cs="Times New Roman"/>
-              </w:rPr>
-              <w:t xml:space="preserve">, daraus ergeben sich die Funktionen des API, </w:t>
+              <w:rPr>
+                <w:rFonts w:ascii="Times New Roman" w:eastAsia="Times New Roman" w:hAnsi="Times New Roman" w:cs="Times New Roman"/>
+                <w:b/>
+              </w:rPr>
+            </w:pPr>
+            <w:r>
+              <w:rPr>
+                <w:rFonts w:ascii="Times New Roman" w:eastAsia="Times New Roman" w:hAnsi="Times New Roman" w:cs="Times New Roman"/>
+              </w:rPr>
+              <w:t xml:space="preserve">Analyse Datenmodell, </w:t>
+            </w:r>
+          </w:p>
+          <w:p>
+            <w:pPr>
+              <w:numPr>
+                <w:ilvl w:val="2"/>
+                <w:numId w:val="3"/>
+              </w:numPr>
+              <w:pBdr>
+                <w:top w:val="nil"/>
+                <w:left w:val="nil"/>
+                <w:bottom w:val="nil"/>
+                <w:right w:val="nil"/>
+                <w:between w:val="nil"/>
+                <w:bar w:val="nil"/>
+              </w:pBdr>
+              <w:tabs>
+                <w:tab w:val="num" w:pos="1440"/>
+              </w:tabs>
+              <w:rPr>
+                <w:rFonts w:ascii="Times New Roman" w:eastAsia="Times New Roman" w:hAnsi="Times New Roman" w:cs="Times New Roman"/>
+                <w:b/>
+              </w:rPr>
+            </w:pPr>
+            <w:r>
+              <w:rPr>
+                <w:rFonts w:ascii="Times New Roman" w:eastAsia="Times New Roman" w:hAnsi="Times New Roman" w:cs="Times New Roman"/>
+              </w:rPr>
+              <w:t xml:space="preserve">Analyse </w:t>
+            </w:r>
+            <w:r>
+              <w:rPr>
+                <w:rFonts w:ascii="Times New Roman" w:eastAsia="Times New Roman" w:hAnsi="Times New Roman" w:cs="Times New Roman"/>
+              </w:rPr>
+              <w:t>Messdatenformate,</w:t>
+            </w:r>
+            <w:r>
+              <w:rPr>
+                <w:rFonts w:ascii="Times New Roman" w:eastAsia="Times New Roman" w:hAnsi="Times New Roman" w:cs="Times New Roman"/>
+              </w:rPr>
+              <w:t xml:space="preserve"> </w:t>
+            </w:r>
+          </w:p>
+          <w:p>
+            <w:pPr>
+              <w:numPr>
+                <w:ilvl w:val="2"/>
+                <w:numId w:val="3"/>
+              </w:numPr>
+              <w:pBdr>
+                <w:top w:val="nil"/>
+                <w:left w:val="nil"/>
+                <w:bottom w:val="nil"/>
+                <w:right w:val="nil"/>
+                <w:between w:val="nil"/>
+                <w:bar w:val="nil"/>
+              </w:pBdr>
+              <w:tabs>
+                <w:tab w:val="num" w:pos="1440"/>
+              </w:tabs>
+              <w:rPr>
+                <w:rFonts w:ascii="Times New Roman" w:eastAsia="Times New Roman" w:hAnsi="Times New Roman" w:cs="Times New Roman"/>
+                <w:b/>
+              </w:rPr>
+            </w:pPr>
+            <w:r>
+              <w:rPr>
+                <w:rFonts w:ascii="Times New Roman" w:eastAsia="Times New Roman" w:hAnsi="Times New Roman" w:cs="Times New Roman"/>
+              </w:rPr>
+              <w:t>gemeinsames Format der Mess</w:t>
+            </w:r>
+            <w:r>
+              <w:rPr>
+                <w:rFonts w:ascii="Times New Roman" w:eastAsia="Times New Roman" w:hAnsi="Times New Roman" w:cs="Times New Roman"/>
+              </w:rPr>
+              <w:t>d</w:t>
+            </w:r>
+            <w:r>
+              <w:rPr>
+                <w:rFonts w:ascii="Times New Roman" w:eastAsia="Times New Roman" w:hAnsi="Times New Roman" w:cs="Times New Roman"/>
+              </w:rPr>
+              <w:t xml:space="preserve">aten (Art der Werte, Timestamp, ….), Metadaten  (Quelle, Ort, </w:t>
+            </w:r>
+            <w:r>
+              <w:rPr>
+                <w:rFonts w:ascii="Times New Roman" w:eastAsia="Times New Roman" w:hAnsi="Times New Roman" w:cs="Times New Roman"/>
+              </w:rPr>
+              <w:t xml:space="preserve">weiteres </w:t>
+            </w:r>
+            <w:r>
+              <w:rPr>
+                <w:rFonts w:ascii="Times New Roman" w:eastAsia="Times New Roman" w:hAnsi="Times New Roman" w:cs="Times New Roman"/>
+              </w:rPr>
+              <w:t xml:space="preserve">optionales….) des „vereinten Messdatensatzes“, </w:t>
+            </w:r>
+          </w:p>
+          <w:p>
+            <w:pPr>
+              <w:numPr>
+                <w:ilvl w:val="2"/>
+                <w:numId w:val="3"/>
+              </w:numPr>
+              <w:pBdr>
+                <w:top w:val="nil"/>
+                <w:left w:val="nil"/>
+                <w:bottom w:val="nil"/>
+                <w:right w:val="nil"/>
+                <w:between w:val="nil"/>
+                <w:bar w:val="nil"/>
+              </w:pBdr>
+              <w:tabs>
+                <w:tab w:val="num" w:pos="1440"/>
+              </w:tabs>
+              <w:rPr>
+                <w:rFonts w:ascii="Times New Roman" w:eastAsia="Times New Roman" w:hAnsi="Times New Roman" w:cs="Times New Roman"/>
+                <w:b/>
+              </w:rPr>
+            </w:pPr>
+            <w:r>
+              <w:rPr>
+                <w:rFonts w:ascii="Times New Roman" w:eastAsia="Times New Roman" w:hAnsi="Times New Roman" w:cs="Times New Roman"/>
+              </w:rPr>
+              <w:t>Klärung</w:t>
+            </w:r>
+            <w:r>
+              <w:rPr>
+                <w:rFonts w:ascii="Times New Roman" w:eastAsia="Times New Roman" w:hAnsi="Times New Roman" w:cs="Times New Roman"/>
+              </w:rPr>
+              <w:t xml:space="preserve"> mit Auftraggeber und </w:t>
+            </w:r>
+            <w:r>
+              <w:rPr>
+                <w:rFonts w:ascii="Times New Roman" w:eastAsia="Times New Roman" w:hAnsi="Times New Roman" w:cs="Times New Roman"/>
+              </w:rPr>
+              <w:t>„</w:t>
+            </w:r>
+            <w:r>
+              <w:rPr>
+                <w:rFonts w:ascii="Times New Roman" w:eastAsia="Times New Roman" w:hAnsi="Times New Roman" w:cs="Times New Roman"/>
+              </w:rPr>
+              <w:t>Wissenden im J</w:t>
+            </w:r>
+            <w:r>
+              <w:rPr>
+                <w:rFonts w:ascii="Times New Roman" w:eastAsia="Times New Roman" w:hAnsi="Times New Roman" w:cs="Times New Roman"/>
+              </w:rPr>
+              <w:t>RZ</w:t>
+            </w:r>
+            <w:r>
+              <w:rPr>
+                <w:rFonts w:ascii="Times New Roman" w:eastAsia="Times New Roman" w:hAnsi="Times New Roman" w:cs="Times New Roman"/>
+              </w:rPr>
+              <w:t>“</w:t>
+            </w:r>
+            <w:r>
+              <w:rPr>
+                <w:rFonts w:ascii="Times New Roman" w:eastAsia="Times New Roman" w:hAnsi="Times New Roman" w:cs="Times New Roman"/>
+              </w:rPr>
+              <w:t xml:space="preserve"> welche Auswertungen gemacht werden sollen</w:t>
+            </w:r>
+            <w:r>
+              <w:rPr>
+                <w:rFonts w:ascii="Times New Roman" w:eastAsia="Times New Roman" w:hAnsi="Times New Roman" w:cs="Times New Roman"/>
+              </w:rPr>
+              <w:t xml:space="preserve"> und welche Rollen es geben kön</w:t>
+            </w:r>
+            <w:r>
+              <w:rPr>
+                <w:rFonts w:ascii="Times New Roman" w:eastAsia="Times New Roman" w:hAnsi="Times New Roman" w:cs="Times New Roman"/>
+              </w:rPr>
+              <w:t xml:space="preserve">nte, </w:t>
+            </w:r>
+            <w:r>
+              <w:rPr>
+                <w:rFonts w:ascii="Times New Roman" w:eastAsia="Times New Roman" w:hAnsi="Times New Roman" w:cs="Times New Roman"/>
+              </w:rPr>
+              <w:t>daraus ergeben sich</w:t>
+            </w:r>
+          </w:p>
+          <w:p>
+            <w:pPr>
+              <w:numPr>
+                <w:ilvl w:val="3"/>
+                <w:numId w:val="3"/>
+              </w:numPr>
+              <w:pBdr>
+                <w:top w:val="nil"/>
+                <w:left w:val="nil"/>
+                <w:bottom w:val="nil"/>
+                <w:right w:val="nil"/>
+                <w:between w:val="nil"/>
+                <w:bar w:val="nil"/>
+              </w:pBdr>
+              <w:tabs>
+                <w:tab w:val="num" w:pos="1440"/>
+              </w:tabs>
+              <w:rPr>
+                <w:rFonts w:ascii="Times New Roman" w:eastAsia="Times New Roman" w:hAnsi="Times New Roman" w:cs="Times New Roman"/>
+                <w:b/>
+              </w:rPr>
+            </w:pPr>
+            <w:r>
+              <w:rPr>
+                <w:rFonts w:ascii="Times New Roman" w:eastAsia="Times New Roman" w:hAnsi="Times New Roman" w:cs="Times New Roman"/>
+              </w:rPr>
+              <w:t xml:space="preserve">die Funktionen des API, </w:t>
+            </w:r>
+            <w:r>
+              <w:rPr>
+                <w:rFonts w:ascii="Times New Roman" w:eastAsia="Times New Roman" w:hAnsi="Times New Roman" w:cs="Times New Roman"/>
+              </w:rPr>
+              <w:t>mit definierten Testfällen und Ab</w:t>
+            </w:r>
+            <w:bookmarkStart w:id="0" w:name="_GoBack"/>
+            <w:bookmarkEnd w:id="0"/>
+            <w:r>
+              <w:rPr>
+                <w:rFonts w:ascii="Times New Roman" w:eastAsia="Times New Roman" w:hAnsi="Times New Roman" w:cs="Times New Roman"/>
+              </w:rPr>
+              <w:t>nahme derselben durch den Auftraggeber.</w:t>
+            </w:r>
+          </w:p>
+          <w:p>
+            <w:pPr>
+              <w:numPr>
+                <w:ilvl w:val="3"/>
+                <w:numId w:val="3"/>
+              </w:numPr>
+              <w:pBdr>
+                <w:top w:val="nil"/>
+                <w:left w:val="nil"/>
+                <w:bottom w:val="nil"/>
+                <w:right w:val="nil"/>
+                <w:between w:val="nil"/>
+                <w:bar w:val="nil"/>
+              </w:pBdr>
+              <w:tabs>
+                <w:tab w:val="num" w:pos="1440"/>
+              </w:tabs>
+              <w:rPr>
+                <w:rFonts w:ascii="Times New Roman" w:eastAsia="Times New Roman" w:hAnsi="Times New Roman" w:cs="Times New Roman"/>
+                <w:b/>
+              </w:rPr>
+            </w:pPr>
+            <w:r>
+              <w:rPr>
+                <w:rFonts w:ascii="Times New Roman" w:eastAsia="Times New Roman" w:hAnsi="Times New Roman" w:cs="Times New Roman"/>
+              </w:rPr>
+              <w:t>Datenbankschema</w:t>
+            </w:r>
+            <w:r>
+              <w:rPr>
+                <w:rFonts w:ascii="Times New Roman" w:eastAsia="Times New Roman" w:hAnsi="Times New Roman" w:cs="Times New Roman"/>
+              </w:rPr>
+              <w:t xml:space="preserve"> </w:t>
+            </w:r>
+          </w:p>
+          <w:p>
+            <w:pPr>
+              <w:numPr>
+                <w:ilvl w:val="3"/>
+                <w:numId w:val="3"/>
+              </w:numPr>
+              <w:pBdr>
+                <w:top w:val="nil"/>
+                <w:left w:val="nil"/>
+                <w:bottom w:val="nil"/>
+                <w:right w:val="nil"/>
+                <w:between w:val="nil"/>
+                <w:bar w:val="nil"/>
+              </w:pBdr>
+              <w:tabs>
+                <w:tab w:val="num" w:pos="1440"/>
+              </w:tabs>
+              <w:rPr>
+                <w:rFonts w:ascii="Times New Roman" w:eastAsia="Times New Roman" w:hAnsi="Times New Roman" w:cs="Times New Roman"/>
+                <w:b/>
+              </w:rPr>
+            </w:pPr>
+            <w:r>
+              <w:rPr>
+                <w:rFonts w:ascii="Times New Roman" w:eastAsia="Times New Roman" w:hAnsi="Times New Roman" w:cs="Times New Roman"/>
+              </w:rPr>
+              <w:t>Schittstellen</w:t>
+            </w:r>
+            <w:r>
+              <w:rPr>
+                <w:rFonts w:ascii="Times New Roman" w:eastAsia="Times New Roman" w:hAnsi="Times New Roman" w:cs="Times New Roman"/>
+              </w:rPr>
+              <w:t xml:space="preserve"> (Implementieren, Testen, API zur Verfügung stellen, Musteraufrufe)</w:t>
             </w:r>
           </w:p>
           <w:p>
@@ -1466,35 +1880,13 @@
               <w:rPr>
                 <w:rFonts w:ascii="Times New Roman" w:eastAsia="Times New Roman" w:hAnsi="Times New Roman" w:cs="Times New Roman"/>
               </w:rPr>
-              <w:t xml:space="preserve">funktioniert als </w:t>
-            </w:r>
-            <w:proofErr w:type="spellStart"/>
-            <w:r>
-              <w:rPr>
-                <w:rFonts w:ascii="Times New Roman" w:eastAsia="Times New Roman" w:hAnsi="Times New Roman" w:cs="Times New Roman"/>
-              </w:rPr>
-              <w:t>Middelware</w:t>
-            </w:r>
-            <w:proofErr w:type="spellEnd"/>
-            <w:r>
-              <w:rPr>
-                <w:rFonts w:ascii="Times New Roman" w:eastAsia="Times New Roman" w:hAnsi="Times New Roman" w:cs="Times New Roman"/>
-              </w:rPr>
-              <w:t xml:space="preserve"> und funktioniert mit den Quelldatenladern eine </w:t>
-            </w:r>
-            <w:proofErr w:type="spellStart"/>
-            <w:r>
-              <w:rPr>
-                <w:rFonts w:ascii="Times New Roman" w:eastAsia="Times New Roman" w:hAnsi="Times New Roman" w:cs="Times New Roman"/>
-              </w:rPr>
-              <w:t>Integratonsplattform</w:t>
-            </w:r>
-            <w:proofErr w:type="spellEnd"/>
-            <w:r>
-              <w:rPr>
-                <w:rFonts w:ascii="Times New Roman" w:eastAsia="Times New Roman" w:hAnsi="Times New Roman" w:cs="Times New Roman"/>
-              </w:rPr>
-              <w:t>.</w:t>
+              <w:t>funktioniert als Middelware und funktioniert mit den Quelldatenladern eine Integratonsplattform</w:t>
+            </w:r>
+            <w:r>
+              <w:rPr>
+                <w:rFonts w:ascii="Times New Roman" w:eastAsia="Times New Roman" w:hAnsi="Times New Roman" w:cs="Times New Roman"/>
+              </w:rPr>
+              <w:t xml:space="preserve"> -&gt; Recherche, was es dazu schon gibt?</w:t>
             </w:r>
           </w:p>
         </w:tc>
@@ -1635,7 +2027,31 @@
               <w:rPr>
                 <w:rFonts w:ascii="Times New Roman" w:eastAsia="Times New Roman" w:hAnsi="Times New Roman" w:cs="Times New Roman"/>
               </w:rPr>
-              <w:t xml:space="preserve">JRZ, und in der Folge Salzburg AG </w:t>
+              <w:t>In erster Linie JRZ</w:t>
+            </w:r>
+            <w:r>
+              <w:rPr>
+                <w:rFonts w:ascii="Times New Roman" w:eastAsia="Times New Roman" w:hAnsi="Times New Roman" w:cs="Times New Roman"/>
+              </w:rPr>
+              <w:t xml:space="preserve"> und </w:t>
+            </w:r>
+            <w:r>
+              <w:rPr>
+                <w:rFonts w:ascii="Times New Roman" w:eastAsia="Times New Roman" w:hAnsi="Times New Roman" w:cs="Times New Roman"/>
+              </w:rPr>
+              <w:t>Salzburg AG, in der Folge ev</w:t>
+            </w:r>
+            <w:r>
+              <w:rPr>
+                <w:rFonts w:ascii="Times New Roman" w:eastAsia="Times New Roman" w:hAnsi="Times New Roman" w:cs="Times New Roman"/>
+              </w:rPr>
+              <w:t>entuell</w:t>
+            </w:r>
+            <w:r>
+              <w:rPr>
+                <w:rFonts w:ascii="Times New Roman" w:eastAsia="Times New Roman" w:hAnsi="Times New Roman" w:cs="Times New Roman"/>
+              </w:rPr>
+              <w:t xml:space="preserve"> weitere Forschungseinrichtungen oder Energieversorger/Netzbetreiber</w:t>
             </w:r>
           </w:p>
           <w:p>
@@ -1703,7 +2119,13 @@
               <w:rPr>
                 <w:rFonts w:ascii="Times New Roman" w:eastAsia="Times New Roman" w:hAnsi="Times New Roman" w:cs="Times New Roman"/>
               </w:rPr>
-              <w:t>Analyse der Messdaten über Datenquellen hinweg</w:t>
+              <w:t>Analyse von Smart-Meter-</w:t>
+            </w:r>
+            <w:r>
+              <w:rPr>
+                <w:rFonts w:ascii="Times New Roman" w:eastAsia="Times New Roman" w:hAnsi="Times New Roman" w:cs="Times New Roman"/>
+              </w:rPr>
+              <w:t>Messdaten über Datenquellen hinweg</w:t>
             </w:r>
           </w:p>
           <w:p>
@@ -1774,7 +2196,43 @@
               <w:rPr>
                 <w:rFonts w:ascii="Times New Roman" w:eastAsia="Times New Roman" w:hAnsi="Times New Roman" w:cs="Times New Roman"/>
               </w:rPr>
-              <w:t>Eher nicht, da Grundlagenforschung</w:t>
+              <w:t>Digital Europe [Y]</w:t>
+            </w:r>
+            <w:r>
+              <w:rPr>
+                <w:rFonts w:ascii="Times New Roman" w:eastAsia="Times New Roman" w:hAnsi="Times New Roman" w:cs="Times New Roman"/>
+              </w:rPr>
+              <w:t xml:space="preserve">und universitäre Studien </w:t>
+            </w:r>
+            <w:r>
+              <w:rPr>
+                <w:rFonts w:ascii="Times New Roman" w:eastAsia="Times New Roman" w:hAnsi="Times New Roman" w:cs="Times New Roman"/>
+              </w:rPr>
+              <w:t>[Z]</w:t>
+            </w:r>
+            <w:r>
+              <w:rPr>
+                <w:rFonts w:ascii="Times New Roman" w:eastAsia="Times New Roman" w:hAnsi="Times New Roman" w:cs="Times New Roman"/>
+              </w:rPr>
+              <w:t xml:space="preserve"> beschäftigen sich mit der Analyse von Smartmeter</w:t>
+            </w:r>
+            <w:r>
+              <w:rPr>
+                <w:rFonts w:ascii="Times New Roman" w:eastAsia="Times New Roman" w:hAnsi="Times New Roman" w:cs="Times New Roman"/>
+              </w:rPr>
+              <w:t xml:space="preserve"> Daten, und sehen ein</w:t>
+            </w:r>
+            <w:r>
+              <w:rPr>
+                <w:rFonts w:ascii="Times New Roman" w:eastAsia="Times New Roman" w:hAnsi="Times New Roman" w:cs="Times New Roman"/>
+              </w:rPr>
+              <w:t>erseits Energiesparpotenzial, andererseits erwarten Businessleader [X]</w:t>
+            </w:r>
+            <w:r>
+              <w:rPr>
+                <w:rFonts w:ascii="Times New Roman" w:eastAsia="Times New Roman" w:hAnsi="Times New Roman" w:cs="Times New Roman"/>
+              </w:rPr>
+              <w:t xml:space="preserve"> mögliche große Ertragschancen. </w:t>
             </w:r>
           </w:p>
           <w:p>
@@ -1916,24 +2374,107 @@
           </w:p>
           <w:p>
             <w:pPr>
-              <w:pBdr>
-                <w:top w:val="nil"/>
-                <w:left w:val="nil"/>
-                <w:bottom w:val="nil"/>
-                <w:right w:val="nil"/>
-                <w:between w:val="nil"/>
-                <w:bar w:val="nil"/>
-              </w:pBdr>
-              <w:ind w:left="1440"/>
-              <w:rPr>
-                <w:rFonts w:ascii="Times New Roman" w:eastAsia="Times New Roman" w:hAnsi="Times New Roman" w:cs="Times New Roman"/>
-              </w:rPr>
-            </w:pPr>
-            <w:r>
-              <w:rPr>
-                <w:rFonts w:ascii="Times New Roman" w:eastAsia="Times New Roman" w:hAnsi="Times New Roman" w:cs="Times New Roman"/>
-              </w:rPr>
-              <w:t xml:space="preserve">RDBMS, </w:t>
+              <w:pStyle w:val="Listenabsatz"/>
+              <w:numPr>
+                <w:ilvl w:val="0"/>
+                <w:numId w:val="14"/>
+              </w:numPr>
+              <w:pBdr>
+                <w:top w:val="nil"/>
+                <w:left w:val="nil"/>
+                <w:bottom w:val="nil"/>
+                <w:right w:val="nil"/>
+                <w:between w:val="nil"/>
+                <w:bar w:val="nil"/>
+              </w:pBdr>
+              <w:rPr>
+                <w:rFonts w:ascii="Times New Roman" w:eastAsia="Times New Roman" w:hAnsi="Times New Roman" w:cs="Times New Roman"/>
+              </w:rPr>
+            </w:pPr>
+            <w:r>
+              <w:rPr>
+                <w:rFonts w:ascii="Times New Roman" w:eastAsia="Times New Roman" w:hAnsi="Times New Roman" w:cs="Times New Roman"/>
+              </w:rPr>
+              <w:lastRenderedPageBreak/>
+              <w:t>OS?</w:t>
+            </w:r>
+          </w:p>
+          <w:p>
+            <w:pPr>
+              <w:pStyle w:val="Listenabsatz"/>
+              <w:numPr>
+                <w:ilvl w:val="0"/>
+                <w:numId w:val="14"/>
+              </w:numPr>
+              <w:pBdr>
+                <w:top w:val="nil"/>
+                <w:left w:val="nil"/>
+                <w:bottom w:val="nil"/>
+                <w:right w:val="nil"/>
+                <w:between w:val="nil"/>
+                <w:bar w:val="nil"/>
+              </w:pBdr>
+              <w:rPr>
+                <w:rFonts w:ascii="Times New Roman" w:eastAsia="Times New Roman" w:hAnsi="Times New Roman" w:cs="Times New Roman"/>
+              </w:rPr>
+            </w:pPr>
+            <w:r>
+              <w:rPr>
+                <w:rFonts w:ascii="Times New Roman" w:eastAsia="Times New Roman" w:hAnsi="Times New Roman" w:cs="Times New Roman"/>
+              </w:rPr>
+              <w:t>Datenbanksystem: RDBMS, Sternschema wie DWH, NOSQL Keystore, zB Cassandra?</w:t>
+            </w:r>
+          </w:p>
+          <w:p>
+            <w:pPr>
+              <w:pStyle w:val="Listenabsatz"/>
+              <w:numPr>
+                <w:ilvl w:val="0"/>
+                <w:numId w:val="14"/>
+              </w:numPr>
+              <w:pBdr>
+                <w:top w:val="nil"/>
+                <w:left w:val="nil"/>
+                <w:bottom w:val="nil"/>
+                <w:right w:val="nil"/>
+                <w:between w:val="nil"/>
+                <w:bar w:val="nil"/>
+              </w:pBdr>
+              <w:rPr>
+                <w:rFonts w:ascii="Times New Roman" w:eastAsia="Times New Roman" w:hAnsi="Times New Roman" w:cs="Times New Roman"/>
+              </w:rPr>
+            </w:pPr>
+            <w:r>
+              <w:rPr>
+                <w:rFonts w:ascii="Times New Roman" w:eastAsia="Times New Roman" w:hAnsi="Times New Roman" w:cs="Times New Roman"/>
+              </w:rPr>
+              <w:t>Rollenverwaltung Open Source? Selber?</w:t>
+            </w:r>
+          </w:p>
+          <w:p>
+            <w:pPr>
+              <w:pStyle w:val="Listenabsatz"/>
+              <w:numPr>
+                <w:ilvl w:val="0"/>
+                <w:numId w:val="14"/>
+              </w:numPr>
+              <w:pBdr>
+                <w:top w:val="nil"/>
+                <w:left w:val="nil"/>
+                <w:bottom w:val="nil"/>
+                <w:right w:val="nil"/>
+                <w:between w:val="nil"/>
+                <w:bar w:val="nil"/>
+              </w:pBdr>
+              <w:rPr>
+                <w:rFonts w:ascii="Times New Roman" w:eastAsia="Times New Roman" w:hAnsi="Times New Roman" w:cs="Times New Roman"/>
+              </w:rPr>
+            </w:pPr>
+            <w:r>
+              <w:rPr>
+                <w:rFonts w:ascii="Times New Roman" w:eastAsia="Times New Roman" w:hAnsi="Times New Roman" w:cs="Times New Roman"/>
+              </w:rPr>
+              <w:t xml:space="preserve">Schnittstellen (API): welche Sprache, welche Ergebnisse </w:t>
             </w:r>
           </w:p>
           <w:p>
@@ -2007,7 +2548,13 @@
               <w:rPr>
                 <w:rFonts w:ascii="Times New Roman" w:eastAsia="Times New Roman" w:hAnsi="Times New Roman" w:cs="Times New Roman"/>
               </w:rPr>
-              <w:t>Z, mit installiertem OS auf der virtuellen Maschine</w:t>
+              <w:t xml:space="preserve">Z, </w:t>
+            </w:r>
+            <w:r>
+              <w:rPr>
+                <w:rFonts w:ascii="Times New Roman" w:eastAsia="Times New Roman" w:hAnsi="Times New Roman" w:cs="Times New Roman"/>
+              </w:rPr>
+              <w:t>installiertem Betriebssystem auf der VM.</w:t>
             </w:r>
           </w:p>
           <w:p>
@@ -2032,7 +2579,6 @@
                 <w:b/>
               </w:rPr>
             </w:pPr>
-            <w:proofErr w:type="spellStart"/>
             <w:r>
               <w:rPr>
                 <w:rFonts w:ascii="Times New Roman" w:eastAsia="Times New Roman" w:hAnsi="Times New Roman" w:cs="Times New Roman"/>
@@ -2040,7 +2586,6 @@
               </w:rPr>
               <w:t>Orgware</w:t>
             </w:r>
-            <w:proofErr w:type="spellEnd"/>
           </w:p>
           <w:p>
             <w:pPr>
@@ -2061,7 +2606,25 @@
               <w:rPr>
                 <w:rFonts w:ascii="Times New Roman" w:eastAsia="Times New Roman" w:hAnsi="Times New Roman" w:cs="Times New Roman"/>
               </w:rPr>
-              <w:t>Anmeldedaten zum Bladeserver (Name, Benutzer) eingerichtet</w:t>
+              <w:t xml:space="preserve">Anmeldedaten zum Bladeserver (Name, Benutzer) </w:t>
+            </w:r>
+            <w:r>
+              <w:rPr>
+                <w:rFonts w:ascii="Times New Roman" w:eastAsia="Times New Roman" w:hAnsi="Times New Roman" w:cs="Times New Roman"/>
+              </w:rPr>
+              <w:t xml:space="preserve">für das Projektteam </w:t>
+            </w:r>
+            <w:r>
+              <w:rPr>
+                <w:rFonts w:ascii="Times New Roman" w:eastAsia="Times New Roman" w:hAnsi="Times New Roman" w:cs="Times New Roman"/>
+              </w:rPr>
+              <w:t>eingerichtet</w:t>
+            </w:r>
+            <w:r>
+              <w:rPr>
+                <w:rFonts w:ascii="Times New Roman" w:eastAsia="Times New Roman" w:hAnsi="Times New Roman" w:cs="Times New Roman"/>
+              </w:rPr>
+              <w:t>.</w:t>
             </w:r>
           </w:p>
           <w:p>
@@ -2116,6 +2679,7 @@
               <w:rPr>
                 <w:rFonts w:ascii="Times New Roman" w:eastAsia="Times New Roman" w:hAnsi="Times New Roman" w:cs="Times New Roman"/>
               </w:rPr>
+              <w:lastRenderedPageBreak/>
               <w:t xml:space="preserve"> </w:t>
             </w:r>
           </w:p>
@@ -2211,28 +2775,28 @@
               <w:ind w:left="1440"/>
               <w:rPr>
                 <w:rFonts w:ascii="Times New Roman" w:eastAsia="Times New Roman" w:hAnsi="Times New Roman" w:cs="Times New Roman"/>
-              </w:rPr>
-            </w:pPr>
-            <w:r>
-              <w:rPr>
-                <w:rFonts w:ascii="Times New Roman" w:eastAsia="Times New Roman" w:hAnsi="Times New Roman" w:cs="Times New Roman"/>
+                <w:color w:val="FF0000"/>
+              </w:rPr>
+            </w:pPr>
+            <w:r>
+              <w:rPr>
+                <w:rFonts w:ascii="Times New Roman" w:eastAsia="Times New Roman" w:hAnsi="Times New Roman" w:cs="Times New Roman"/>
+                <w:color w:val="FF0000"/>
               </w:rPr>
               <w:t>&lt;</w:t>
             </w:r>
             <w:r>
+              <w:rPr>
+                <w:color w:val="FF0000"/>
+              </w:rPr>
               <w:t xml:space="preserve"> </w:t>
             </w:r>
             <w:r>
               <w:rPr>
                 <w:rFonts w:ascii="Times New Roman" w:eastAsia="Times New Roman" w:hAnsi="Times New Roman" w:cs="Times New Roman"/>
-              </w:rPr>
-              <w:t xml:space="preserve">Auflistung aller wesentlicher Funktionen bzw. Eigenschaften </w:t>
-            </w:r>
-            <w:r>
-              <w:rPr>
-                <w:rFonts w:ascii="Times New Roman" w:eastAsia="Times New Roman" w:hAnsi="Times New Roman" w:cs="Times New Roman"/>
-              </w:rPr>
-              <w:t>&gt;</w:t>
+                <w:color w:val="FF0000"/>
+              </w:rPr>
+              <w:t>Auflistung aller wesentlicher Funktionen bzw. Eigenschaften &gt;</w:t>
             </w:r>
           </w:p>
           <w:p>
@@ -2256,33 +2820,17 @@
               </w:rPr>
               <w:t xml:space="preserve">ER, API, </w:t>
             </w:r>
-            <w:proofErr w:type="spellStart"/>
-            <w:r>
-              <w:rPr>
-                <w:rFonts w:ascii="Times New Roman" w:eastAsia="Times New Roman" w:hAnsi="Times New Roman" w:cs="Times New Roman"/>
-              </w:rPr>
-              <w:t>rollenverwaltung</w:t>
-            </w:r>
-            <w:proofErr w:type="spellEnd"/>
-            <w:r>
-              <w:rPr>
-                <w:rFonts w:ascii="Times New Roman" w:eastAsia="Times New Roman" w:hAnsi="Times New Roman" w:cs="Times New Roman"/>
-              </w:rPr>
-              <w:t>, Importmodule (</w:t>
-            </w:r>
-            <w:proofErr w:type="spellStart"/>
-            <w:r>
-              <w:rPr>
-                <w:rFonts w:ascii="Times New Roman" w:eastAsia="Times New Roman" w:hAnsi="Times New Roman" w:cs="Times New Roman"/>
-              </w:rPr>
-              <w:t>sollts</w:t>
-            </w:r>
-            <w:proofErr w:type="spellEnd"/>
-            <w:r>
-              <w:rPr>
-                <w:rFonts w:ascii="Times New Roman" w:eastAsia="Times New Roman" w:hAnsi="Times New Roman" w:cs="Times New Roman"/>
-              </w:rPr>
-              <w:t xml:space="preserve"> teilweise schon geben)</w:t>
+            <w:r>
+              <w:rPr>
+                <w:rFonts w:ascii="Times New Roman" w:eastAsia="Times New Roman" w:hAnsi="Times New Roman" w:cs="Times New Roman"/>
+              </w:rPr>
+              <w:t>R</w:t>
+            </w:r>
+            <w:r>
+              <w:rPr>
+                <w:rFonts w:ascii="Times New Roman" w:eastAsia="Times New Roman" w:hAnsi="Times New Roman" w:cs="Times New Roman"/>
+              </w:rPr>
+              <w:t>ollenverwaltung, Importmodule (sollts teilweise schon geben)</w:t>
             </w:r>
           </w:p>
           <w:p>
@@ -2349,53 +2897,54 @@
             <w:r>
               <w:rPr>
                 <w:rFonts w:ascii="Times New Roman" w:eastAsia="Times New Roman" w:hAnsi="Times New Roman" w:cs="Times New Roman"/>
+                <w:color w:val="FF0000"/>
               </w:rPr>
               <w:t>&lt;</w:t>
             </w:r>
             <w:r>
               <w:rPr>
                 <w:rFonts w:ascii="Times New Roman" w:eastAsia="Times New Roman" w:hAnsi="Times New Roman" w:cs="Times New Roman"/>
+                <w:color w:val="FF0000"/>
               </w:rPr>
               <w:t xml:space="preserve">Systemkontext, </w:t>
             </w:r>
             <w:r>
               <w:rPr>
                 <w:rFonts w:ascii="Times New Roman" w:eastAsia="Times New Roman" w:hAnsi="Times New Roman" w:cs="Times New Roman"/>
-              </w:rPr>
-              <w:t xml:space="preserve">Schnittstellen zu Fremdsystemen, Datenbanken, Netzwerkschnittstellen, </w:t>
-            </w:r>
-            <w:r>
-              <w:rPr>
-                <w:rFonts w:ascii="Times New Roman" w:eastAsia="Times New Roman" w:hAnsi="Times New Roman" w:cs="Times New Roman"/>
-              </w:rPr>
-              <w:lastRenderedPageBreak/>
-              <w:t xml:space="preserve">Sensorik, </w:t>
-            </w:r>
-            <w:proofErr w:type="spellStart"/>
-            <w:r>
-              <w:rPr>
-                <w:rFonts w:ascii="Times New Roman" w:eastAsia="Times New Roman" w:hAnsi="Times New Roman" w:cs="Times New Roman"/>
-              </w:rPr>
-              <w:t>Aktuatorik</w:t>
-            </w:r>
-            <w:proofErr w:type="spellEnd"/>
-            <w:r>
-              <w:rPr>
-                <w:rFonts w:ascii="Times New Roman" w:eastAsia="Times New Roman" w:hAnsi="Times New Roman" w:cs="Times New Roman"/>
-              </w:rPr>
-              <w:t xml:space="preserve">, </w:t>
-            </w:r>
-            <w:r>
-              <w:rPr>
-                <w:rFonts w:ascii="Times New Roman" w:eastAsia="Times New Roman" w:hAnsi="Times New Roman" w:cs="Times New Roman"/>
-              </w:rPr>
-              <w:t>Benutzeroberfläche&gt;</w:t>
-            </w:r>
-            <w:r>
-              <w:rPr>
-                <w:rFonts w:ascii="Times New Roman" w:eastAsia="Times New Roman" w:hAnsi="Times New Roman" w:cs="Times New Roman"/>
-              </w:rPr>
-              <w:t xml:space="preserve">   hier das API Beschreiben</w:t>
+                <w:color w:val="FF0000"/>
+              </w:rPr>
+              <w:t>Schnittstellen zu Fremdsystemen, Datenbanken, Netzwerkschnittstellen, Sensorik, Aktuatorik, Benutzeroberfläche&gt;</w:t>
+            </w:r>
+            <w:r>
+              <w:rPr>
+                <w:rFonts w:ascii="Times New Roman" w:eastAsia="Times New Roman" w:hAnsi="Times New Roman" w:cs="Times New Roman"/>
+                <w:color w:val="FF0000"/>
+              </w:rPr>
+              <w:t xml:space="preserve"> </w:t>
+            </w:r>
+            <w:r>
+              <w:rPr>
+                <w:rFonts w:ascii="Times New Roman" w:eastAsia="Times New Roman" w:hAnsi="Times New Roman" w:cs="Times New Roman"/>
+              </w:rPr>
+              <w:t xml:space="preserve">  hier das API </w:t>
+            </w:r>
+            <w:r>
+              <w:rPr>
+                <w:rFonts w:ascii="Times New Roman" w:eastAsia="Times New Roman" w:hAnsi="Times New Roman" w:cs="Times New Roman"/>
+              </w:rPr>
+              <w:t>b</w:t>
+            </w:r>
+            <w:r>
+              <w:rPr>
+                <w:rFonts w:ascii="Times New Roman" w:eastAsia="Times New Roman" w:hAnsi="Times New Roman" w:cs="Times New Roman"/>
+              </w:rPr>
+              <w:t>eschreiben</w:t>
+            </w:r>
+            <w:r>
+              <w:rPr>
+                <w:rFonts w:ascii="Times New Roman" w:eastAsia="Times New Roman" w:hAnsi="Times New Roman" w:cs="Times New Roman"/>
+              </w:rPr>
+              <w:t>, Programmiersprache in der das zur Verfügung steht, usw</w:t>
             </w:r>
           </w:p>
           <w:p>
@@ -2453,28 +3002,16 @@
               <w:ind w:left="1440"/>
               <w:rPr>
                 <w:rFonts w:ascii="Times New Roman" w:eastAsia="Times New Roman" w:hAnsi="Times New Roman" w:cs="Times New Roman"/>
-              </w:rPr>
-            </w:pPr>
-            <w:r>
-              <w:rPr>
-                <w:rFonts w:ascii="Times New Roman" w:eastAsia="Times New Roman" w:hAnsi="Times New Roman" w:cs="Times New Roman"/>
-              </w:rPr>
-              <w:t>&lt;</w:t>
-            </w:r>
-            <w:r>
-              <w:rPr>
-                <w:rFonts w:ascii="Times New Roman" w:eastAsia="Times New Roman" w:hAnsi="Times New Roman" w:cs="Times New Roman"/>
-              </w:rPr>
-              <w:t>Verweis auf Normen</w:t>
-            </w:r>
-            <w:r>
-              <w:rPr>
-                <w:rFonts w:ascii="Times New Roman" w:eastAsia="Times New Roman" w:hAnsi="Times New Roman" w:cs="Times New Roman"/>
-              </w:rPr>
-              <w:t>, etc.&gt;</w:t>
-            </w:r>
-            <w:bookmarkStart w:id="0" w:name="_GoBack"/>
-            <w:bookmarkEnd w:id="0"/>
+                <w:color w:val="FF0000"/>
+              </w:rPr>
+            </w:pPr>
+            <w:r>
+              <w:rPr>
+                <w:rFonts w:ascii="Times New Roman" w:eastAsia="Times New Roman" w:hAnsi="Times New Roman" w:cs="Times New Roman"/>
+                <w:color w:val="FF0000"/>
+              </w:rPr>
+              <w:t>&lt;Verweis auf Normen, etc.&gt;</w:t>
+            </w:r>
           </w:p>
           <w:p>
             <w:pPr>
@@ -2620,25 +3157,70 @@
               <w:ind w:left="1440"/>
               <w:rPr>
                 <w:rFonts w:ascii="Times New Roman" w:eastAsia="Times New Roman" w:hAnsi="Times New Roman" w:cs="Times New Roman"/>
-              </w:rPr>
-            </w:pPr>
-            <w:r>
-              <w:rPr>
-                <w:rFonts w:ascii="Times New Roman" w:eastAsia="Times New Roman" w:hAnsi="Times New Roman" w:cs="Times New Roman"/>
+                <w:color w:val="FF0000"/>
+              </w:rPr>
+            </w:pPr>
+            <w:r>
+              <w:rPr>
+                <w:rFonts w:ascii="Times New Roman" w:eastAsia="Times New Roman" w:hAnsi="Times New Roman" w:cs="Times New Roman"/>
+                <w:color w:val="FF0000"/>
               </w:rPr>
               <w:t>&lt;</w:t>
             </w:r>
             <w:r>
               <w:rPr>
                 <w:rFonts w:ascii="Times New Roman" w:eastAsia="Times New Roman" w:hAnsi="Times New Roman" w:cs="Times New Roman"/>
+                <w:color w:val="FF0000"/>
               </w:rPr>
               <w:t>Testen der entwickelten Funktionalität</w:t>
             </w:r>
             <w:r>
               <w:rPr>
                 <w:rFonts w:ascii="Times New Roman" w:eastAsia="Times New Roman" w:hAnsi="Times New Roman" w:cs="Times New Roman"/>
+                <w:color w:val="FF0000"/>
               </w:rPr>
               <w:t>&gt;</w:t>
+            </w:r>
+            <w:r>
+              <w:rPr>
+                <w:rFonts w:ascii="Times New Roman" w:eastAsia="Times New Roman" w:hAnsi="Times New Roman" w:cs="Times New Roman"/>
+                <w:color w:val="FF0000"/>
+              </w:rPr>
+              <w:t xml:space="preserve"> </w:t>
+            </w:r>
+          </w:p>
+          <w:p>
+            <w:pPr>
+              <w:pBdr>
+                <w:top w:val="nil"/>
+                <w:left w:val="nil"/>
+                <w:bottom w:val="nil"/>
+                <w:right w:val="nil"/>
+                <w:between w:val="nil"/>
+                <w:bar w:val="nil"/>
+              </w:pBdr>
+              <w:ind w:left="1440"/>
+              <w:rPr>
+                <w:rFonts w:ascii="Times New Roman" w:eastAsia="Times New Roman" w:hAnsi="Times New Roman" w:cs="Times New Roman"/>
+              </w:rPr>
+            </w:pPr>
+            <w:r>
+              <w:rPr>
+                <w:rFonts w:ascii="Times New Roman" w:eastAsia="Times New Roman" w:hAnsi="Times New Roman" w:cs="Times New Roman"/>
+              </w:rPr>
+              <w:t>entlang des API Entwurfs erstellen wir die notwendigen Testfälle uns i</w:t>
+            </w:r>
+            <w:r>
+              <w:rPr>
+                <w:rFonts w:ascii="Times New Roman" w:eastAsia="Times New Roman" w:hAnsi="Times New Roman" w:cs="Times New Roman"/>
+              </w:rPr>
+              <w:t>m</w:t>
+            </w:r>
+            <w:r>
+              <w:rPr>
+                <w:rFonts w:ascii="Times New Roman" w:eastAsia="Times New Roman" w:hAnsi="Times New Roman" w:cs="Times New Roman"/>
+              </w:rPr>
+              <w:t xml:space="preserve">plementieren diese </w:t>
             </w:r>
           </w:p>
           <w:p>
@@ -2718,6 +3300,34 @@
                 <w:rFonts w:ascii="Times New Roman" w:eastAsia="Times New Roman" w:hAnsi="Times New Roman" w:cs="Times New Roman"/>
               </w:rPr>
               <w:t>&gt;</w:t>
+            </w:r>
+            <w:r>
+              <w:rPr>
+                <w:rFonts w:ascii="Times New Roman" w:eastAsia="Times New Roman" w:hAnsi="Times New Roman" w:cs="Times New Roman"/>
+              </w:rPr>
+              <w:t xml:space="preserve"> </w:t>
+            </w:r>
+          </w:p>
+          <w:p>
+            <w:pPr>
+              <w:pBdr>
+                <w:top w:val="nil"/>
+                <w:left w:val="nil"/>
+                <w:bottom w:val="nil"/>
+                <w:right w:val="nil"/>
+                <w:between w:val="nil"/>
+                <w:bar w:val="nil"/>
+              </w:pBdr>
+              <w:ind w:left="1440"/>
+              <w:rPr>
+                <w:rFonts w:ascii="Times New Roman" w:eastAsia="Times New Roman" w:hAnsi="Times New Roman" w:cs="Times New Roman"/>
+              </w:rPr>
+            </w:pPr>
+            <w:r>
+              <w:rPr>
+                <w:rFonts w:ascii="Times New Roman" w:eastAsia="Times New Roman" w:hAnsi="Times New Roman" w:cs="Times New Roman"/>
+              </w:rPr>
+              <w:t xml:space="preserve">API steht zur Verfügung, Testprogramme? Einbinden durch JRZ Applikationen </w:t>
             </w:r>
           </w:p>
           <w:p>
@@ -2850,39 +3460,55 @@
               <w:rPr>
                 <w:rFonts w:ascii="Times New Roman" w:eastAsia="Times New Roman" w:hAnsi="Times New Roman" w:cs="Times New Roman"/>
               </w:rPr>
-              <w:t>&lt;</w:t>
-            </w:r>
-            <w:r>
-              <w:rPr>
-                <w:rFonts w:ascii="Times New Roman" w:eastAsia="Times New Roman" w:hAnsi="Times New Roman" w:cs="Times New Roman"/>
-              </w:rPr>
-              <w:t>wenn anwendbar</w:t>
-            </w:r>
-            <w:r>
-              <w:rPr>
-                <w:rFonts w:ascii="Times New Roman" w:eastAsia="Times New Roman" w:hAnsi="Times New Roman" w:cs="Times New Roman"/>
-              </w:rPr>
-              <w:t>&gt;</w:t>
-            </w:r>
-            <w:r>
-              <w:rPr>
-                <w:rFonts w:ascii="Times New Roman" w:eastAsia="Times New Roman" w:hAnsi="Times New Roman" w:cs="Times New Roman"/>
-              </w:rPr>
-              <w:t xml:space="preserve">, ja, rollenbasiert, setzen wir  Open </w:t>
-            </w:r>
-            <w:proofErr w:type="spellStart"/>
-            <w:r>
-              <w:rPr>
-                <w:rFonts w:ascii="Times New Roman" w:eastAsia="Times New Roman" w:hAnsi="Times New Roman" w:cs="Times New Roman"/>
-              </w:rPr>
-              <w:t>source</w:t>
-            </w:r>
-            <w:proofErr w:type="spellEnd"/>
-            <w:r>
-              <w:rPr>
-                <w:rFonts w:ascii="Times New Roman" w:eastAsia="Times New Roman" w:hAnsi="Times New Roman" w:cs="Times New Roman"/>
-              </w:rPr>
-              <w:t xml:space="preserve"> ein oder halten wir uns an das was die BAC1 Gruppe gemacht hat? </w:t>
+              <w:lastRenderedPageBreak/>
+              <w:t>Zugriffsschutz durch: - Benutzeranmeldung, - Rollen</w:t>
+            </w:r>
+            <w:r>
+              <w:rPr>
+                <w:rFonts w:ascii="Times New Roman" w:eastAsia="Times New Roman" w:hAnsi="Times New Roman" w:cs="Times New Roman"/>
+              </w:rPr>
+              <w:t xml:space="preserve">, </w:t>
+            </w:r>
+            <w:r>
+              <w:rPr>
+                <w:rFonts w:ascii="Times New Roman" w:eastAsia="Times New Roman" w:hAnsi="Times New Roman" w:cs="Times New Roman"/>
+              </w:rPr>
+              <w:br/>
+            </w:r>
+            <w:r>
+              <w:rPr>
+                <w:rFonts w:ascii="Times New Roman" w:eastAsia="Times New Roman" w:hAnsi="Times New Roman" w:cs="Times New Roman"/>
+                <w:color w:val="FF0000"/>
+              </w:rPr>
+              <w:t xml:space="preserve">Was setzen wir ein: </w:t>
+            </w:r>
+            <w:r>
+              <w:rPr>
+                <w:rFonts w:ascii="Times New Roman" w:eastAsia="Times New Roman" w:hAnsi="Times New Roman" w:cs="Times New Roman"/>
+                <w:color w:val="FF0000"/>
+              </w:rPr>
+              <w:t xml:space="preserve">Open </w:t>
+            </w:r>
+            <w:r>
+              <w:rPr>
+                <w:rFonts w:ascii="Times New Roman" w:eastAsia="Times New Roman" w:hAnsi="Times New Roman" w:cs="Times New Roman"/>
+                <w:color w:val="FF0000"/>
+              </w:rPr>
+              <w:t>S</w:t>
+            </w:r>
+            <w:r>
+              <w:rPr>
+                <w:rFonts w:ascii="Times New Roman" w:eastAsia="Times New Roman" w:hAnsi="Times New Roman" w:cs="Times New Roman"/>
+                <w:color w:val="FF0000"/>
+              </w:rPr>
+              <w:t xml:space="preserve">ource ein oder halten wir uns an das was die BAC1 Gruppe gemacht hat? </w:t>
+            </w:r>
+            <w:r>
+              <w:rPr>
+                <w:rFonts w:ascii="Times New Roman" w:eastAsia="Times New Roman" w:hAnsi="Times New Roman" w:cs="Times New Roman"/>
+                <w:color w:val="FF0000"/>
+              </w:rPr>
+              <w:t>Was geht sonst?</w:t>
             </w:r>
           </w:p>
           <w:p>
@@ -2944,6 +3570,7 @@
               <w:rPr>
                 <w:rFonts w:ascii="Times New Roman" w:eastAsia="Times New Roman" w:hAnsi="Times New Roman" w:cs="Times New Roman"/>
               </w:rPr>
+              <w:lastRenderedPageBreak/>
               <w:t xml:space="preserve"> </w:t>
             </w:r>
           </w:p>
@@ -3024,27 +3651,14 @@
               <w:rPr>
                 <w:rFonts w:ascii="Times New Roman" w:eastAsia="Times New Roman" w:hAnsi="Times New Roman" w:cs="Times New Roman"/>
               </w:rPr>
-              <w:t xml:space="preserve">&lt;wenn anwendbar&gt; ja, </w:t>
-            </w:r>
-            <w:proofErr w:type="spellStart"/>
-            <w:r>
-              <w:rPr>
-                <w:rFonts w:ascii="Times New Roman" w:eastAsia="Times New Roman" w:hAnsi="Times New Roman" w:cs="Times New Roman"/>
-              </w:rPr>
-              <w:t>privacyconcern</w:t>
-            </w:r>
-            <w:proofErr w:type="spellEnd"/>
-            <w:r>
-              <w:rPr>
-                <w:rFonts w:ascii="Times New Roman" w:eastAsia="Times New Roman" w:hAnsi="Times New Roman" w:cs="Times New Roman"/>
-              </w:rPr>
-              <w:t xml:space="preserve">, </w:t>
-            </w:r>
-            <w:r>
-              <w:rPr>
-                <w:rFonts w:ascii="Times New Roman" w:eastAsia="Times New Roman" w:hAnsi="Times New Roman" w:cs="Times New Roman"/>
-              </w:rPr>
-              <w:t>auf Basis der RBAC</w:t>
+              <w:t xml:space="preserve">Zugriff auf Daten erfolgt rollenbasiert, dh es muss eine </w:t>
+            </w:r>
+            <w:r>
+              <w:rPr>
+                <w:rFonts w:ascii="Times New Roman" w:eastAsia="Times New Roman" w:hAnsi="Times New Roman" w:cs="Times New Roman"/>
+                <w:color w:val="FF0000"/>
+              </w:rPr>
+              <w:t>Verbindung zwischen Importeur, der ja zwangsläufig den Zugriff auf alle Auflösungen/Attribute seiner Messdatenfiles Zugriff hat. Muss das so abgebildet werden?</w:t>
             </w:r>
           </w:p>
           <w:p>
@@ -3182,31 +3796,7 @@
               <w:rPr>
                 <w:rFonts w:ascii="Times New Roman" w:eastAsia="Times New Roman" w:hAnsi="Times New Roman" w:cs="Times New Roman"/>
               </w:rPr>
-              <w:t>&lt;Beschreibung der Bedingung</w:t>
-            </w:r>
-            <w:r>
-              <w:rPr>
-                <w:rFonts w:ascii="Times New Roman" w:eastAsia="Times New Roman" w:hAnsi="Times New Roman" w:cs="Times New Roman"/>
-              </w:rPr>
-              <w:t>en</w:t>
-            </w:r>
-            <w:r>
-              <w:rPr>
-                <w:rFonts w:ascii="Times New Roman" w:eastAsia="Times New Roman" w:hAnsi="Times New Roman" w:cs="Times New Roman"/>
-              </w:rPr>
-              <w:t xml:space="preserve"> einer positiven Abnahme durch den Auftraggeber bzw. allfälliger negativer </w:t>
-            </w:r>
-            <w:r>
-              <w:rPr>
-                <w:rFonts w:ascii="Times New Roman" w:eastAsia="Times New Roman" w:hAnsi="Times New Roman" w:cs="Times New Roman"/>
-              </w:rPr>
-              <w:t>Beendigungsszenarien</w:t>
-            </w:r>
-            <w:r>
-              <w:rPr>
-                <w:rFonts w:ascii="Times New Roman" w:eastAsia="Times New Roman" w:hAnsi="Times New Roman" w:cs="Times New Roman"/>
-              </w:rPr>
-              <w:t>&gt;</w:t>
+              <w:t>Projektende:</w:t>
             </w:r>
           </w:p>
           <w:p>
@@ -3228,7 +3818,35 @@
               <w:rPr>
                 <w:rFonts w:ascii="Times New Roman" w:eastAsia="Times New Roman" w:hAnsi="Times New Roman" w:cs="Times New Roman"/>
               </w:rPr>
-              <w:t xml:space="preserve"> </w:t>
+              <w:t>Positiv: Abnahme der Spezifika</w:t>
+            </w:r>
+            <w:r>
+              <w:rPr>
+                <w:rFonts w:ascii="Times New Roman" w:eastAsia="Times New Roman" w:hAnsi="Times New Roman" w:cs="Times New Roman"/>
+              </w:rPr>
+              <w:t>tion, API, Testcases sind erfüllt.</w:t>
+            </w:r>
+          </w:p>
+          <w:p>
+            <w:pPr>
+              <w:pBdr>
+                <w:top w:val="nil"/>
+                <w:left w:val="nil"/>
+                <w:bottom w:val="nil"/>
+                <w:right w:val="nil"/>
+                <w:between w:val="nil"/>
+                <w:bar w:val="nil"/>
+              </w:pBdr>
+              <w:ind w:left="720"/>
+              <w:rPr>
+                <w:rFonts w:ascii="Times New Roman" w:eastAsia="Times New Roman" w:hAnsi="Times New Roman" w:cs="Times New Roman"/>
+              </w:rPr>
+            </w:pPr>
+            <w:r>
+              <w:rPr>
+                <w:rFonts w:ascii="Times New Roman" w:eastAsia="Times New Roman" w:hAnsi="Times New Roman" w:cs="Times New Roman"/>
+              </w:rPr>
+              <w:t>Negativ: alle drei Projektmitglieder geben auf ;o)</w:t>
             </w:r>
           </w:p>
         </w:tc>
@@ -3317,12 +3935,182 @@
               <w:tabs>
                 <w:tab w:val="num" w:pos="720"/>
               </w:tabs>
-              <w:ind w:left="720"/>
-              <w:rPr>
-                <w:rFonts w:ascii="Times New Roman" w:eastAsia="Times New Roman" w:hAnsi="Times New Roman" w:cs="Times New Roman"/>
-              </w:rPr>
-            </w:pPr>
-          </w:p>
+              <w:rPr>
+                <w:rFonts w:ascii="Times New Roman" w:eastAsia="Times New Roman" w:hAnsi="Times New Roman" w:cs="Times New Roman"/>
+              </w:rPr>
+            </w:pPr>
+            <w:r>
+              <w:rPr>
+                <w:rFonts w:ascii="Times New Roman" w:eastAsia="Times New Roman" w:hAnsi="Times New Roman" w:cs="Times New Roman"/>
+              </w:rPr>
+              <w:t xml:space="preserve"> </w:t>
+            </w:r>
+          </w:p>
+          <w:tbl>
+            <w:tblPr>
+              <w:tblStyle w:val="Tabellenraster"/>
+              <w:tblW w:w="8363" w:type="dxa"/>
+              <w:tblInd w:w="624" w:type="dxa"/>
+              <w:tblLayout w:type="fixed"/>
+              <w:tblLook w:val="04A0" w:firstRow="1" w:lastRow="0" w:firstColumn="1" w:lastColumn="0" w:noHBand="0" w:noVBand="1"/>
+            </w:tblPr>
+            <w:tblGrid>
+              <w:gridCol w:w="3686"/>
+              <w:gridCol w:w="4677"/>
+            </w:tblGrid>
+            <w:tr>
+              <w:tc>
+                <w:tcPr>
+                  <w:tcW w:w="3686" w:type="dxa"/>
+                </w:tcPr>
+                <w:p>
+                  <w:pPr>
+                    <w:tabs>
+                      <w:tab w:val="num" w:pos="720"/>
+                    </w:tabs>
+                    <w:rPr>
+                      <w:rFonts w:ascii="Times New Roman" w:eastAsia="Times New Roman" w:hAnsi="Times New Roman" w:cs="Times New Roman"/>
+                    </w:rPr>
+                  </w:pPr>
+                  <w:r>
+                    <w:rPr>
+                      <w:rFonts w:ascii="Times New Roman" w:eastAsia="Times New Roman" w:hAnsi="Times New Roman" w:cs="Times New Roman"/>
+                    </w:rPr>
+                    <w:t>Meilenstein</w:t>
+                  </w:r>
+                </w:p>
+              </w:tc>
+              <w:tc>
+                <w:tcPr>
+                  <w:tcW w:w="4677" w:type="dxa"/>
+                </w:tcPr>
+                <w:p>
+                  <w:pPr>
+                    <w:tabs>
+                      <w:tab w:val="num" w:pos="720"/>
+                    </w:tabs>
+                    <w:rPr>
+                      <w:rFonts w:ascii="Times New Roman" w:eastAsia="Times New Roman" w:hAnsi="Times New Roman" w:cs="Times New Roman"/>
+                    </w:rPr>
+                  </w:pPr>
+                  <w:r>
+                    <w:rPr>
+                      <w:rFonts w:ascii="Times New Roman" w:eastAsia="Times New Roman" w:hAnsi="Times New Roman" w:cs="Times New Roman"/>
+                    </w:rPr>
+                    <w:t>Datum</w:t>
+                  </w:r>
+                </w:p>
+              </w:tc>
+            </w:tr>
+            <w:tr>
+              <w:tc>
+                <w:tcPr>
+                  <w:tcW w:w="3686" w:type="dxa"/>
+                </w:tcPr>
+                <w:p>
+                  <w:pPr>
+                    <w:tabs>
+                      <w:tab w:val="num" w:pos="720"/>
+                    </w:tabs>
+                    <w:rPr>
+                      <w:rFonts w:ascii="Times New Roman" w:eastAsia="Times New Roman" w:hAnsi="Times New Roman" w:cs="Times New Roman"/>
+                    </w:rPr>
+                  </w:pPr>
+                  <w:r>
+                    <w:rPr>
+                      <w:rFonts w:ascii="Times New Roman" w:eastAsia="Times New Roman" w:hAnsi="Times New Roman" w:cs="Times New Roman"/>
+                    </w:rPr>
+                    <w:t>Kickoff</w:t>
+                  </w:r>
+                </w:p>
+              </w:tc>
+              <w:tc>
+                <w:tcPr>
+                  <w:tcW w:w="4677" w:type="dxa"/>
+                </w:tcPr>
+                <w:p>
+                  <w:pPr>
+                    <w:tabs>
+                      <w:tab w:val="num" w:pos="720"/>
+                    </w:tabs>
+                    <w:rPr>
+                      <w:rFonts w:ascii="Times New Roman" w:eastAsia="Times New Roman" w:hAnsi="Times New Roman" w:cs="Times New Roman"/>
+                    </w:rPr>
+                  </w:pPr>
+                </w:p>
+              </w:tc>
+            </w:tr>
+            <w:tr>
+              <w:tc>
+                <w:tcPr>
+                  <w:tcW w:w="3686" w:type="dxa"/>
+                </w:tcPr>
+                <w:p>
+                  <w:pPr>
+                    <w:tabs>
+                      <w:tab w:val="num" w:pos="720"/>
+                    </w:tabs>
+                    <w:rPr>
+                      <w:rFonts w:ascii="Times New Roman" w:eastAsia="Times New Roman" w:hAnsi="Times New Roman" w:cs="Times New Roman"/>
+                    </w:rPr>
+                  </w:pPr>
+                  <w:r>
+                    <w:rPr>
+                      <w:rFonts w:ascii="Times New Roman" w:eastAsia="Times New Roman" w:hAnsi="Times New Roman" w:cs="Times New Roman"/>
+                    </w:rPr>
+                    <w:t>Treffen mit Berater/Auftaggeber</w:t>
+                  </w:r>
+                </w:p>
+              </w:tc>
+              <w:tc>
+                <w:tcPr>
+                  <w:tcW w:w="4677" w:type="dxa"/>
+                </w:tcPr>
+                <w:p>
+                  <w:pPr>
+                    <w:tabs>
+                      <w:tab w:val="num" w:pos="720"/>
+                    </w:tabs>
+                    <w:rPr>
+                      <w:rFonts w:ascii="Times New Roman" w:eastAsia="Times New Roman" w:hAnsi="Times New Roman" w:cs="Times New Roman"/>
+                    </w:rPr>
+                  </w:pPr>
+                </w:p>
+              </w:tc>
+            </w:tr>
+            <w:tr>
+              <w:tc>
+                <w:tcPr>
+                  <w:tcW w:w="3686" w:type="dxa"/>
+                </w:tcPr>
+                <w:p>
+                  <w:pPr>
+                    <w:tabs>
+                      <w:tab w:val="num" w:pos="720"/>
+                    </w:tabs>
+                    <w:rPr>
+                      <w:rFonts w:ascii="Times New Roman" w:eastAsia="Times New Roman" w:hAnsi="Times New Roman" w:cs="Times New Roman"/>
+                    </w:rPr>
+                  </w:pPr>
+                </w:p>
+              </w:tc>
+              <w:tc>
+                <w:tcPr>
+                  <w:tcW w:w="4677" w:type="dxa"/>
+                </w:tcPr>
+                <w:p>
+                  <w:pPr>
+                    <w:tabs>
+                      <w:tab w:val="num" w:pos="720"/>
+                    </w:tabs>
+                    <w:rPr>
+                      <w:rFonts w:ascii="Times New Roman" w:eastAsia="Times New Roman" w:hAnsi="Times New Roman" w:cs="Times New Roman"/>
+                    </w:rPr>
+                  </w:pPr>
+                </w:p>
+              </w:tc>
+            </w:tr>
+          </w:tbl>
           <w:p>
             <w:pPr>
               <w:pBdr>
@@ -3341,24 +4129,6 @@
                 <w:rFonts w:ascii="Times New Roman" w:eastAsia="Times New Roman" w:hAnsi="Times New Roman" w:cs="Times New Roman"/>
               </w:rPr>
             </w:pPr>
-            <w:r>
-              <w:rPr>
-                <w:rFonts w:ascii="Times New Roman" w:eastAsia="Times New Roman" w:hAnsi="Times New Roman" w:cs="Times New Roman"/>
-              </w:rPr>
-              <w:t>&lt;Meilensteine</w:t>
-            </w:r>
-            <w:r>
-              <w:rPr>
-                <w:rFonts w:ascii="Times New Roman" w:eastAsia="Times New Roman" w:hAnsi="Times New Roman" w:cs="Times New Roman"/>
-              </w:rPr>
-              <w:t xml:space="preserve"> mit Datum</w:t>
-            </w:r>
-            <w:r>
-              <w:rPr>
-                <w:rFonts w:ascii="Times New Roman" w:eastAsia="Times New Roman" w:hAnsi="Times New Roman" w:cs="Times New Roman"/>
-              </w:rPr>
-              <w:t>&gt;</w:t>
-            </w:r>
           </w:p>
           <w:p>
             <w:pPr>
@@ -3493,9 +4263,230 @@
               <w:rPr>
                 <w:rFonts w:ascii="Times New Roman" w:eastAsia="Times New Roman" w:hAnsi="Times New Roman" w:cs="Times New Roman"/>
               </w:rPr>
-              <w:lastRenderedPageBreak/>
               <w:t>&lt;Glossar, Abkürzungsverzeichnis, Literaturverzeichnis, Verweise auf Dateien, etc.&gt;</w:t>
             </w:r>
+          </w:p>
+          <w:p>
+            <w:pPr>
+              <w:pBdr>
+                <w:top w:val="nil"/>
+                <w:left w:val="nil"/>
+                <w:bottom w:val="nil"/>
+                <w:right w:val="nil"/>
+                <w:between w:val="nil"/>
+                <w:bar w:val="nil"/>
+              </w:pBdr>
+              <w:tabs>
+                <w:tab w:val="num" w:pos="720"/>
+              </w:tabs>
+              <w:ind w:left="720"/>
+              <w:rPr>
+                <w:rFonts w:ascii="Times New Roman" w:eastAsia="Times New Roman" w:hAnsi="Times New Roman" w:cs="Times New Roman"/>
+                <w:lang w:val="en-US"/>
+              </w:rPr>
+            </w:pPr>
+            <w:r>
+              <w:rPr>
+                <w:rFonts w:ascii="Times New Roman" w:eastAsia="Times New Roman" w:hAnsi="Times New Roman" w:cs="Times New Roman"/>
+                <w:b/>
+                <w:lang w:val="en-US"/>
+              </w:rPr>
+              <w:t>REDD</w:t>
+            </w:r>
+            <w:r>
+              <w:rPr>
+                <w:rFonts w:ascii="Times New Roman" w:eastAsia="Times New Roman" w:hAnsi="Times New Roman" w:cs="Times New Roman"/>
+                <w:lang w:val="en-US"/>
+              </w:rPr>
+              <w:t xml:space="preserve"> - Reference Energy Disaggregation Data Set</w:t>
+            </w:r>
+            <w:r>
+              <w:rPr>
+                <w:rFonts w:ascii="Times New Roman" w:eastAsia="Times New Roman" w:hAnsi="Times New Roman" w:cs="Times New Roman"/>
+                <w:lang w:val="en-US"/>
+              </w:rPr>
+              <w:t xml:space="preserve"> (</w:t>
+            </w:r>
+            <w:hyperlink r:id="rId9" w:history="1">
+              <w:r>
+                <w:rPr>
+                  <w:rStyle w:val="Hyperlink"/>
+                  <w:rFonts w:ascii="Times New Roman" w:eastAsia="Times New Roman" w:hAnsi="Times New Roman" w:cs="Times New Roman"/>
+                  <w:lang w:val="en-US"/>
+                </w:rPr>
+                <w:t>http://redd.csail.mit.edu/kolter-kddsust11.pdf</w:t>
+              </w:r>
+            </w:hyperlink>
+            <w:r>
+              <w:rPr>
+                <w:rFonts w:ascii="Times New Roman" w:eastAsia="Times New Roman" w:hAnsi="Times New Roman" w:cs="Times New Roman"/>
+                <w:lang w:val="en-US"/>
+              </w:rPr>
+              <w:t>)</w:t>
+            </w:r>
+          </w:p>
+          <w:p>
+            <w:pPr>
+              <w:pBdr>
+                <w:top w:val="nil"/>
+                <w:left w:val="nil"/>
+                <w:bottom w:val="nil"/>
+                <w:right w:val="nil"/>
+                <w:between w:val="nil"/>
+                <w:bar w:val="nil"/>
+              </w:pBdr>
+              <w:tabs>
+                <w:tab w:val="num" w:pos="720"/>
+              </w:tabs>
+              <w:ind w:left="720"/>
+              <w:rPr>
+                <w:rFonts w:ascii="Times New Roman" w:eastAsia="Times New Roman" w:hAnsi="Times New Roman" w:cs="Times New Roman"/>
+                <w:lang w:val="en-US"/>
+              </w:rPr>
+            </w:pPr>
+          </w:p>
+          <w:p>
+            <w:pPr>
+              <w:pBdr>
+                <w:top w:val="nil"/>
+                <w:left w:val="nil"/>
+                <w:bottom w:val="nil"/>
+                <w:right w:val="nil"/>
+                <w:between w:val="nil"/>
+                <w:bar w:val="nil"/>
+              </w:pBdr>
+              <w:tabs>
+                <w:tab w:val="num" w:pos="720"/>
+              </w:tabs>
+              <w:ind w:left="720"/>
+              <w:rPr>
+                <w:rFonts w:ascii="Times New Roman" w:eastAsia="Times New Roman" w:hAnsi="Times New Roman" w:cs="Times New Roman"/>
+                <w:lang w:val="en-US"/>
+              </w:rPr>
+            </w:pPr>
+            <w:r>
+              <w:rPr>
+                <w:rFonts w:ascii="Times New Roman" w:eastAsia="Times New Roman" w:hAnsi="Times New Roman" w:cs="Times New Roman"/>
+                <w:lang w:val="en-US"/>
+              </w:rPr>
+              <w:t xml:space="preserve">[X] </w:t>
+            </w:r>
+            <w:hyperlink r:id="rId10" w:history="1">
+              <w:r>
+                <w:rPr>
+                  <w:rStyle w:val="Hyperlink"/>
+                  <w:rFonts w:ascii="Times New Roman" w:eastAsia="Times New Roman" w:hAnsi="Times New Roman" w:cs="Times New Roman"/>
+                  <w:lang w:val="en-US"/>
+                </w:rPr>
+                <w:t>http:</w:t>
+              </w:r>
+              <w:r>
+                <w:rPr>
+                  <w:rStyle w:val="Hyperlink"/>
+                  <w:rFonts w:ascii="Times New Roman" w:eastAsia="Times New Roman" w:hAnsi="Times New Roman" w:cs="Times New Roman"/>
+                  <w:lang w:val="en-US"/>
+                </w:rPr>
+                <w:t>/</w:t>
+              </w:r>
+              <w:r>
+                <w:rPr>
+                  <w:rStyle w:val="Hyperlink"/>
+                  <w:rFonts w:ascii="Times New Roman" w:eastAsia="Times New Roman" w:hAnsi="Times New Roman" w:cs="Times New Roman"/>
+                  <w:lang w:val="en-US"/>
+                </w:rPr>
+                <w:t>/fortune.com/2016/05/24/big-money-in-energy-big-data/</w:t>
+              </w:r>
+            </w:hyperlink>
+          </w:p>
+          <w:p>
+            <w:pPr>
+              <w:pBdr>
+                <w:top w:val="nil"/>
+                <w:left w:val="nil"/>
+                <w:bottom w:val="nil"/>
+                <w:right w:val="nil"/>
+                <w:between w:val="nil"/>
+                <w:bar w:val="nil"/>
+              </w:pBdr>
+              <w:tabs>
+                <w:tab w:val="num" w:pos="720"/>
+              </w:tabs>
+              <w:ind w:left="720"/>
+              <w:rPr>
+                <w:rFonts w:ascii="Times New Roman" w:eastAsia="Times New Roman" w:hAnsi="Times New Roman" w:cs="Times New Roman"/>
+                <w:lang w:val="en-US"/>
+              </w:rPr>
+            </w:pPr>
+            <w:r>
+              <w:rPr>
+                <w:rFonts w:ascii="Times New Roman" w:eastAsia="Times New Roman" w:hAnsi="Times New Roman" w:cs="Times New Roman"/>
+                <w:lang w:val="en-US"/>
+              </w:rPr>
+              <w:t xml:space="preserve">[Y] </w:t>
+            </w:r>
+            <w:hyperlink r:id="rId11" w:history="1">
+              <w:r>
+                <w:rPr>
+                  <w:rStyle w:val="Hyperlink"/>
+                  <w:rFonts w:ascii="Times New Roman" w:eastAsia="Times New Roman" w:hAnsi="Times New Roman" w:cs="Times New Roman"/>
+                  <w:lang w:val="en-US"/>
+                </w:rPr>
+                <w:t>http://www.digitaleurope.org/DesktopModules/Bring2mind/DMX/Download.aspx?Command=Core_Download&amp;EntryId=940&amp;language=en-US&amp;PortalId=0&amp;TabId=353</w:t>
+              </w:r>
+            </w:hyperlink>
+          </w:p>
+          <w:p>
+            <w:pPr>
+              <w:pBdr>
+                <w:top w:val="nil"/>
+                <w:left w:val="nil"/>
+                <w:bottom w:val="nil"/>
+                <w:right w:val="nil"/>
+                <w:between w:val="nil"/>
+                <w:bar w:val="nil"/>
+              </w:pBdr>
+              <w:tabs>
+                <w:tab w:val="num" w:pos="720"/>
+              </w:tabs>
+              <w:ind w:left="720"/>
+              <w:rPr>
+                <w:rFonts w:ascii="Times New Roman" w:eastAsia="Times New Roman" w:hAnsi="Times New Roman" w:cs="Times New Roman"/>
+              </w:rPr>
+            </w:pPr>
+            <w:r>
+              <w:rPr>
+                <w:rFonts w:ascii="Times New Roman" w:eastAsia="Times New Roman" w:hAnsi="Times New Roman" w:cs="Times New Roman"/>
+              </w:rPr>
+              <w:t xml:space="preserve">[Z] </w:t>
+            </w:r>
+            <w:hyperlink r:id="rId12" w:history="1">
+              <w:r>
+                <w:rPr>
+                  <w:rStyle w:val="Hyperlink"/>
+                  <w:rFonts w:ascii="Times New Roman" w:eastAsia="Times New Roman" w:hAnsi="Times New Roman" w:cs="Times New Roman"/>
+                </w:rPr>
+                <w:t>http://geokarag.webpages.auth.gr/wp-content/papercite-data/pdf/j150.pdf</w:t>
+              </w:r>
+            </w:hyperlink>
+          </w:p>
+          <w:p>
+            <w:pPr>
+              <w:pBdr>
+                <w:top w:val="nil"/>
+                <w:left w:val="nil"/>
+                <w:bottom w:val="nil"/>
+                <w:right w:val="nil"/>
+                <w:between w:val="nil"/>
+                <w:bar w:val="nil"/>
+              </w:pBdr>
+              <w:tabs>
+                <w:tab w:val="num" w:pos="720"/>
+              </w:tabs>
+              <w:ind w:left="720"/>
+              <w:rPr>
+                <w:rFonts w:ascii="Times New Roman" w:eastAsia="Times New Roman" w:hAnsi="Times New Roman" w:cs="Times New Roman"/>
+              </w:rPr>
+            </w:pPr>
           </w:p>
           <w:p>
             <w:pPr>
@@ -3548,7 +4539,7 @@
       </w:pPr>
     </w:p>
     <w:sectPr>
-      <w:footerReference w:type="default" r:id="rId9"/>
+      <w:footerReference w:type="default" r:id="rId13"/>
       <w:pgSz w:w="12240" w:h="15840"/>
       <w:pgMar w:top="1440" w:right="1440" w:bottom="1440" w:left="1440" w:header="708" w:footer="708" w:gutter="0"/>
       <w:cols w:space="708"/>
@@ -3620,7 +4611,7 @@
         <w:noProof/>
         <w:lang w:val="en-GB"/>
       </w:rPr>
-      <w:t>3</w:t>
+      <w:t>2</w:t>
     </w:r>
     <w:r>
       <w:rPr>
@@ -3691,7 +4682,7 @@
             <w:noProof/>
             <w:lang w:val="de-DE"/>
           </w:rPr>
-          <w:t>4</w:t>
+          <w:t>5</w:t>
         </w:r>
         <w:r>
           <w:rPr>
@@ -6394,6 +7385,118 @@
     </w:lvl>
   </w:abstractNum>
   <w:abstractNum w:abstractNumId="12">
+    <w:nsid w:val="0A82580D"/>
+    <w:multiLevelType w:val="hybridMultilevel"/>
+    <w:tmpl w:val="E2DA72B0"/>
+    <w:lvl w:ilvl="0" w:tplc="6D3C2460">
+      <w:numFmt w:val="bullet"/>
+      <w:lvlText w:val="-"/>
+      <w:lvlJc w:val="left"/>
+      <w:pPr>
+        <w:ind w:left="1800" w:hanging="360"/>
+      </w:pPr>
+      <w:rPr>
+        <w:rFonts w:ascii="Times New Roman" w:eastAsia="Times New Roman" w:hAnsi="Times New Roman" w:cs="Times New Roman" w:hint="default"/>
+      </w:rPr>
+    </w:lvl>
+    <w:lvl w:ilvl="1" w:tplc="0C070003" w:tentative="1">
+      <w:start w:val="1"/>
+      <w:numFmt w:val="bullet"/>
+      <w:lvlText w:val="o"/>
+      <w:lvlJc w:val="left"/>
+      <w:pPr>
+        <w:ind w:left="2520" w:hanging="360"/>
+      </w:pPr>
+      <w:rPr>
+        <w:rFonts w:ascii="Courier New" w:hAnsi="Courier New" w:cs="Courier New" w:hint="default"/>
+      </w:rPr>
+    </w:lvl>
+    <w:lvl w:ilvl="2" w:tplc="0C070005" w:tentative="1">
+      <w:start w:val="1"/>
+      <w:numFmt w:val="bullet"/>
+      <w:lvlText w:val=""/>
+      <w:lvlJc w:val="left"/>
+      <w:pPr>
+        <w:ind w:left="3240" w:hanging="360"/>
+      </w:pPr>
+      <w:rPr>
+        <w:rFonts w:ascii="Wingdings" w:hAnsi="Wingdings" w:hint="default"/>
+      </w:rPr>
+    </w:lvl>
+    <w:lvl w:ilvl="3" w:tplc="0C070001" w:tentative="1">
+      <w:start w:val="1"/>
+      <w:numFmt w:val="bullet"/>
+      <w:lvlText w:val=""/>
+      <w:lvlJc w:val="left"/>
+      <w:pPr>
+        <w:ind w:left="3960" w:hanging="360"/>
+      </w:pPr>
+      <w:rPr>
+        <w:rFonts w:ascii="Symbol" w:hAnsi="Symbol" w:hint="default"/>
+      </w:rPr>
+    </w:lvl>
+    <w:lvl w:ilvl="4" w:tplc="0C070003" w:tentative="1">
+      <w:start w:val="1"/>
+      <w:numFmt w:val="bullet"/>
+      <w:lvlText w:val="o"/>
+      <w:lvlJc w:val="left"/>
+      <w:pPr>
+        <w:ind w:left="4680" w:hanging="360"/>
+      </w:pPr>
+      <w:rPr>
+        <w:rFonts w:ascii="Courier New" w:hAnsi="Courier New" w:cs="Courier New" w:hint="default"/>
+      </w:rPr>
+    </w:lvl>
+    <w:lvl w:ilvl="5" w:tplc="0C070005" w:tentative="1">
+      <w:start w:val="1"/>
+      <w:numFmt w:val="bullet"/>
+      <w:lvlText w:val=""/>
+      <w:lvlJc w:val="left"/>
+      <w:pPr>
+        <w:ind w:left="5400" w:hanging="360"/>
+      </w:pPr>
+      <w:rPr>
+        <w:rFonts w:ascii="Wingdings" w:hAnsi="Wingdings" w:hint="default"/>
+      </w:rPr>
+    </w:lvl>
+    <w:lvl w:ilvl="6" w:tplc="0C070001" w:tentative="1">
+      <w:start w:val="1"/>
+      <w:numFmt w:val="bullet"/>
+      <w:lvlText w:val=""/>
+      <w:lvlJc w:val="left"/>
+      <w:pPr>
+        <w:ind w:left="6120" w:hanging="360"/>
+      </w:pPr>
+      <w:rPr>
+        <w:rFonts w:ascii="Symbol" w:hAnsi="Symbol" w:hint="default"/>
+      </w:rPr>
+    </w:lvl>
+    <w:lvl w:ilvl="7" w:tplc="0C070003" w:tentative="1">
+      <w:start w:val="1"/>
+      <w:numFmt w:val="bullet"/>
+      <w:lvlText w:val="o"/>
+      <w:lvlJc w:val="left"/>
+      <w:pPr>
+        <w:ind w:left="6840" w:hanging="360"/>
+      </w:pPr>
+      <w:rPr>
+        <w:rFonts w:ascii="Courier New" w:hAnsi="Courier New" w:cs="Courier New" w:hint="default"/>
+      </w:rPr>
+    </w:lvl>
+    <w:lvl w:ilvl="8" w:tplc="0C070005" w:tentative="1">
+      <w:start w:val="1"/>
+      <w:numFmt w:val="bullet"/>
+      <w:lvlText w:val=""/>
+      <w:lvlJc w:val="left"/>
+      <w:pPr>
+        <w:ind w:left="7560" w:hanging="360"/>
+      </w:pPr>
+      <w:rPr>
+        <w:rFonts w:ascii="Wingdings" w:hAnsi="Wingdings" w:hint="default"/>
+      </w:rPr>
+    </w:lvl>
+  </w:abstractNum>
+  <w:abstractNum w:abstractNumId="13">
     <w:nsid w:val="3C070FF8"/>
     <w:multiLevelType w:val="hybridMultilevel"/>
     <w:tmpl w:val="99DE4CEE"/>
@@ -6500,6 +7603,230 @@
       <w:lvlJc w:val="left"/>
       <w:pPr>
         <w:ind w:left="7920" w:hanging="360"/>
+      </w:pPr>
+      <w:rPr>
+        <w:rFonts w:ascii="Wingdings" w:hAnsi="Wingdings" w:hint="default"/>
+      </w:rPr>
+    </w:lvl>
+  </w:abstractNum>
+  <w:abstractNum w:abstractNumId="14">
+    <w:nsid w:val="5BBA4ACC"/>
+    <w:multiLevelType w:val="hybridMultilevel"/>
+    <w:tmpl w:val="4CA49C72"/>
+    <w:lvl w:ilvl="0" w:tplc="6D3C2460">
+      <w:numFmt w:val="bullet"/>
+      <w:lvlText w:val="-"/>
+      <w:lvlJc w:val="left"/>
+      <w:pPr>
+        <w:ind w:left="1800" w:hanging="360"/>
+      </w:pPr>
+      <w:rPr>
+        <w:rFonts w:ascii="Times New Roman" w:eastAsia="Times New Roman" w:hAnsi="Times New Roman" w:cs="Times New Roman" w:hint="default"/>
+      </w:rPr>
+    </w:lvl>
+    <w:lvl w:ilvl="1" w:tplc="0C070003">
+      <w:start w:val="1"/>
+      <w:numFmt w:val="bullet"/>
+      <w:lvlText w:val="o"/>
+      <w:lvlJc w:val="left"/>
+      <w:pPr>
+        <w:ind w:left="1440" w:hanging="360"/>
+      </w:pPr>
+      <w:rPr>
+        <w:rFonts w:ascii="Courier New" w:hAnsi="Courier New" w:cs="Courier New" w:hint="default"/>
+      </w:rPr>
+    </w:lvl>
+    <w:lvl w:ilvl="2" w:tplc="0C070005">
+      <w:start w:val="1"/>
+      <w:numFmt w:val="bullet"/>
+      <w:lvlText w:val=""/>
+      <w:lvlJc w:val="left"/>
+      <w:pPr>
+        <w:ind w:left="2160" w:hanging="360"/>
+      </w:pPr>
+      <w:rPr>
+        <w:rFonts w:ascii="Wingdings" w:hAnsi="Wingdings" w:hint="default"/>
+      </w:rPr>
+    </w:lvl>
+    <w:lvl w:ilvl="3" w:tplc="0C070001">
+      <w:start w:val="1"/>
+      <w:numFmt w:val="bullet"/>
+      <w:lvlText w:val=""/>
+      <w:lvlJc w:val="left"/>
+      <w:pPr>
+        <w:ind w:left="2880" w:hanging="360"/>
+      </w:pPr>
+      <w:rPr>
+        <w:rFonts w:ascii="Symbol" w:hAnsi="Symbol" w:hint="default"/>
+      </w:rPr>
+    </w:lvl>
+    <w:lvl w:ilvl="4" w:tplc="0C070003" w:tentative="1">
+      <w:start w:val="1"/>
+      <w:numFmt w:val="bullet"/>
+      <w:lvlText w:val="o"/>
+      <w:lvlJc w:val="left"/>
+      <w:pPr>
+        <w:ind w:left="3600" w:hanging="360"/>
+      </w:pPr>
+      <w:rPr>
+        <w:rFonts w:ascii="Courier New" w:hAnsi="Courier New" w:cs="Courier New" w:hint="default"/>
+      </w:rPr>
+    </w:lvl>
+    <w:lvl w:ilvl="5" w:tplc="0C070005" w:tentative="1">
+      <w:start w:val="1"/>
+      <w:numFmt w:val="bullet"/>
+      <w:lvlText w:val=""/>
+      <w:lvlJc w:val="left"/>
+      <w:pPr>
+        <w:ind w:left="4320" w:hanging="360"/>
+      </w:pPr>
+      <w:rPr>
+        <w:rFonts w:ascii="Wingdings" w:hAnsi="Wingdings" w:hint="default"/>
+      </w:rPr>
+    </w:lvl>
+    <w:lvl w:ilvl="6" w:tplc="0C070001" w:tentative="1">
+      <w:start w:val="1"/>
+      <w:numFmt w:val="bullet"/>
+      <w:lvlText w:val=""/>
+      <w:lvlJc w:val="left"/>
+      <w:pPr>
+        <w:ind w:left="5040" w:hanging="360"/>
+      </w:pPr>
+      <w:rPr>
+        <w:rFonts w:ascii="Symbol" w:hAnsi="Symbol" w:hint="default"/>
+      </w:rPr>
+    </w:lvl>
+    <w:lvl w:ilvl="7" w:tplc="0C070003" w:tentative="1">
+      <w:start w:val="1"/>
+      <w:numFmt w:val="bullet"/>
+      <w:lvlText w:val="o"/>
+      <w:lvlJc w:val="left"/>
+      <w:pPr>
+        <w:ind w:left="5760" w:hanging="360"/>
+      </w:pPr>
+      <w:rPr>
+        <w:rFonts w:ascii="Courier New" w:hAnsi="Courier New" w:cs="Courier New" w:hint="default"/>
+      </w:rPr>
+    </w:lvl>
+    <w:lvl w:ilvl="8" w:tplc="0C070005" w:tentative="1">
+      <w:start w:val="1"/>
+      <w:numFmt w:val="bullet"/>
+      <w:lvlText w:val=""/>
+      <w:lvlJc w:val="left"/>
+      <w:pPr>
+        <w:ind w:left="6480" w:hanging="360"/>
+      </w:pPr>
+      <w:rPr>
+        <w:rFonts w:ascii="Wingdings" w:hAnsi="Wingdings" w:hint="default"/>
+      </w:rPr>
+    </w:lvl>
+  </w:abstractNum>
+  <w:abstractNum w:abstractNumId="15">
+    <w:nsid w:val="718D0D74"/>
+    <w:multiLevelType w:val="hybridMultilevel"/>
+    <w:tmpl w:val="B45A7E18"/>
+    <w:lvl w:ilvl="0" w:tplc="6D3C2460">
+      <w:numFmt w:val="bullet"/>
+      <w:lvlText w:val="-"/>
+      <w:lvlJc w:val="left"/>
+      <w:pPr>
+        <w:ind w:left="1800" w:hanging="360"/>
+      </w:pPr>
+      <w:rPr>
+        <w:rFonts w:ascii="Times New Roman" w:eastAsia="Times New Roman" w:hAnsi="Times New Roman" w:cs="Times New Roman" w:hint="default"/>
+      </w:rPr>
+    </w:lvl>
+    <w:lvl w:ilvl="1" w:tplc="0C070003" w:tentative="1">
+      <w:start w:val="1"/>
+      <w:numFmt w:val="bullet"/>
+      <w:lvlText w:val="o"/>
+      <w:lvlJc w:val="left"/>
+      <w:pPr>
+        <w:ind w:left="1440" w:hanging="360"/>
+      </w:pPr>
+      <w:rPr>
+        <w:rFonts w:ascii="Courier New" w:hAnsi="Courier New" w:cs="Courier New" w:hint="default"/>
+      </w:rPr>
+    </w:lvl>
+    <w:lvl w:ilvl="2" w:tplc="0C070005" w:tentative="1">
+      <w:start w:val="1"/>
+      <w:numFmt w:val="bullet"/>
+      <w:lvlText w:val=""/>
+      <w:lvlJc w:val="left"/>
+      <w:pPr>
+        <w:ind w:left="2160" w:hanging="360"/>
+      </w:pPr>
+      <w:rPr>
+        <w:rFonts w:ascii="Wingdings" w:hAnsi="Wingdings" w:hint="default"/>
+      </w:rPr>
+    </w:lvl>
+    <w:lvl w:ilvl="3" w:tplc="0C070001" w:tentative="1">
+      <w:start w:val="1"/>
+      <w:numFmt w:val="bullet"/>
+      <w:lvlText w:val=""/>
+      <w:lvlJc w:val="left"/>
+      <w:pPr>
+        <w:ind w:left="2880" w:hanging="360"/>
+      </w:pPr>
+      <w:rPr>
+        <w:rFonts w:ascii="Symbol" w:hAnsi="Symbol" w:hint="default"/>
+      </w:rPr>
+    </w:lvl>
+    <w:lvl w:ilvl="4" w:tplc="0C070003" w:tentative="1">
+      <w:start w:val="1"/>
+      <w:numFmt w:val="bullet"/>
+      <w:lvlText w:val="o"/>
+      <w:lvlJc w:val="left"/>
+      <w:pPr>
+        <w:ind w:left="3600" w:hanging="360"/>
+      </w:pPr>
+      <w:rPr>
+        <w:rFonts w:ascii="Courier New" w:hAnsi="Courier New" w:cs="Courier New" w:hint="default"/>
+      </w:rPr>
+    </w:lvl>
+    <w:lvl w:ilvl="5" w:tplc="0C070005" w:tentative="1">
+      <w:start w:val="1"/>
+      <w:numFmt w:val="bullet"/>
+      <w:lvlText w:val=""/>
+      <w:lvlJc w:val="left"/>
+      <w:pPr>
+        <w:ind w:left="4320" w:hanging="360"/>
+      </w:pPr>
+      <w:rPr>
+        <w:rFonts w:ascii="Wingdings" w:hAnsi="Wingdings" w:hint="default"/>
+      </w:rPr>
+    </w:lvl>
+    <w:lvl w:ilvl="6" w:tplc="0C070001" w:tentative="1">
+      <w:start w:val="1"/>
+      <w:numFmt w:val="bullet"/>
+      <w:lvlText w:val=""/>
+      <w:lvlJc w:val="left"/>
+      <w:pPr>
+        <w:ind w:left="5040" w:hanging="360"/>
+      </w:pPr>
+      <w:rPr>
+        <w:rFonts w:ascii="Symbol" w:hAnsi="Symbol" w:hint="default"/>
+      </w:rPr>
+    </w:lvl>
+    <w:lvl w:ilvl="7" w:tplc="0C070003" w:tentative="1">
+      <w:start w:val="1"/>
+      <w:numFmt w:val="bullet"/>
+      <w:lvlText w:val="o"/>
+      <w:lvlJc w:val="left"/>
+      <w:pPr>
+        <w:ind w:left="5760" w:hanging="360"/>
+      </w:pPr>
+      <w:rPr>
+        <w:rFonts w:ascii="Courier New" w:hAnsi="Courier New" w:cs="Courier New" w:hint="default"/>
+      </w:rPr>
+    </w:lvl>
+    <w:lvl w:ilvl="8" w:tplc="0C070005" w:tentative="1">
+      <w:start w:val="1"/>
+      <w:numFmt w:val="bullet"/>
+      <w:lvlText w:val=""/>
+      <w:lvlJc w:val="left"/>
+      <w:pPr>
+        <w:ind w:left="6480" w:hanging="360"/>
       </w:pPr>
       <w:rPr>
         <w:rFonts w:ascii="Wingdings" w:hAnsi="Wingdings" w:hint="default"/>
@@ -6543,7 +7870,16 @@
     <w:abstractNumId w:val="11"/>
   </w:num>
   <w:num w:numId="13">
+    <w:abstractNumId w:val="13"/>
+  </w:num>
+  <w:num w:numId="14">
     <w:abstractNumId w:val="12"/>
+  </w:num>
+  <w:num w:numId="15">
+    <w:abstractNumId w:val="14"/>
+  </w:num>
+  <w:num w:numId="16">
+    <w:abstractNumId w:val="15"/>
   </w:num>
 </w:numbering>
 </file>
@@ -6957,6 +8293,32 @@
       <w:szCs w:val="22"/>
     </w:rPr>
   </w:style>
+  <w:style w:type="table" w:styleId="Tabellenraster">
+    <w:name w:val="Table Grid"/>
+    <w:basedOn w:val="NormaleTabelle"/>
+    <w:rsid w:val="00F77AEF"/>
+    <w:tblPr>
+      <w:tblBorders>
+        <w:top w:val="single" w:sz="4" w:space="0" w:color="auto"/>
+        <w:left w:val="single" w:sz="4" w:space="0" w:color="auto"/>
+        <w:bottom w:val="single" w:sz="4" w:space="0" w:color="auto"/>
+        <w:right w:val="single" w:sz="4" w:space="0" w:color="auto"/>
+        <w:insideH w:val="single" w:sz="4" w:space="0" w:color="auto"/>
+        <w:insideV w:val="single" w:sz="4" w:space="0" w:color="auto"/>
+      </w:tblBorders>
+    </w:tblPr>
+  </w:style>
+  <w:style w:type="character" w:styleId="BesuchterHyperlink">
+    <w:name w:val="FollowedHyperlink"/>
+    <w:basedOn w:val="Absatz-Standardschriftart"/>
+    <w:semiHidden/>
+    <w:unhideWhenUsed/>
+    <w:rsid w:val="004218D0"/>
+    <w:rPr>
+      <w:color w:val="800080" w:themeColor="followedHyperlink"/>
+      <w:u w:val="single"/>
+    </w:rPr>
+  </w:style>
 </w:styles>
 </file>
 
@@ -7369,6 +8731,32 @@
       <w:szCs w:val="22"/>
     </w:rPr>
   </w:style>
+  <w:style w:type="table" w:styleId="Tabellenraster">
+    <w:name w:val="Table Grid"/>
+    <w:basedOn w:val="NormaleTabelle"/>
+    <w:rsid w:val="00F77AEF"/>
+    <w:tblPr>
+      <w:tblBorders>
+        <w:top w:val="single" w:sz="4" w:space="0" w:color="auto"/>
+        <w:left w:val="single" w:sz="4" w:space="0" w:color="auto"/>
+        <w:bottom w:val="single" w:sz="4" w:space="0" w:color="auto"/>
+        <w:right w:val="single" w:sz="4" w:space="0" w:color="auto"/>
+        <w:insideH w:val="single" w:sz="4" w:space="0" w:color="auto"/>
+        <w:insideV w:val="single" w:sz="4" w:space="0" w:color="auto"/>
+      </w:tblBorders>
+    </w:tblPr>
+  </w:style>
+  <w:style w:type="character" w:styleId="BesuchterHyperlink">
+    <w:name w:val="FollowedHyperlink"/>
+    <w:basedOn w:val="Absatz-Standardschriftart"/>
+    <w:semiHidden/>
+    <w:unhideWhenUsed/>
+    <w:rsid w:val="004218D0"/>
+    <w:rPr>
+      <w:color w:val="800080" w:themeColor="followedHyperlink"/>
+      <w:u w:val="single"/>
+    </w:rPr>
+  </w:style>
 </w:styles>
 </file>
 
@@ -7660,7 +9048,7 @@
 </file>
 
 <file path=customXml/itemProps1.xml><?xml version="1.0" encoding="utf-8"?>
-<ds:datastoreItem xmlns:ds="http://schemas.openxmlformats.org/officeDocument/2006/customXml" ds:itemID="{E202A28F-1A16-4DF7-89A0-EAC44175FDBD}">
+<ds:datastoreItem xmlns:ds="http://schemas.openxmlformats.org/officeDocument/2006/customXml" ds:itemID="{20EFC211-FB94-42E6-B09C-1E48D49C18F9}">
   <ds:schemaRefs>
     <ds:schemaRef ds:uri="http://schemas.openxmlformats.org/officeDocument/2006/bibliography"/>
   </ds:schemaRefs>

</xml_diff>